<commit_message>
Finalize Reference section in writeup.docx
</commit_message>
<xml_diff>
--- a/doc_srcs/writeup.docx
+++ b/doc_srcs/writeup.docx
@@ -10,112 +10,130 @@
       <w:r>
         <w:t>Project “Where Am I”</w:t>
       </w:r>
+    </w:p>
+    <w:p>
+      <w:pPr>
+        <w:jc w:val="center"/>
+        <w:rPr>
+          <w:sz w:val="28"/>
+        </w:rPr>
+      </w:pPr>
+      <w:r>
+        <w:rPr>
+          <w:sz w:val="28"/>
+        </w:rPr>
+        <w:t>Dmitry Gavrilenko</w:t>
+      </w:r>
+    </w:p>
+    <w:p/>
+    <w:p>
+      <w:pPr>
+        <w:pStyle w:val="a5"/>
+        <w:ind w:right="-7"/>
+        <w:rPr>
+          <w:i w:val="0"/>
+        </w:rPr>
+      </w:pPr>
+      <w:r>
+        <w:rPr>
+          <w:b/>
+          <w:i w:val="0"/>
+        </w:rPr>
+        <w:t>Abstract</w:t>
+      </w:r>
+      <w:r>
+        <w:rPr>
+          <w:i w:val="0"/>
+        </w:rPr>
+        <w:t xml:space="preserve"> </w:t>
+      </w:r>
+      <w:r>
+        <w:rPr>
+          <w:i w:val="0"/>
+        </w:rPr>
+        <w:t>–</w:t>
+      </w:r>
+      <w:r>
+        <w:rPr>
+          <w:i w:val="0"/>
+        </w:rPr>
+        <w:t xml:space="preserve"> </w:t>
+      </w:r>
+      <w:r>
+        <w:rPr>
+          <w:i w:val="0"/>
+        </w:rPr>
+        <w:t>Todo</w:t>
+      </w:r>
+      <w:r>
+        <w:rPr>
+          <w:i w:val="0"/>
+        </w:rPr>
+        <w:t>.</w:t>
+      </w:r>
+      <w:r>
+        <w:rPr>
+          <w:i w:val="0"/>
+        </w:rPr>
+        <w:br/>
+      </w:r>
+      <w:r>
+        <w:rPr>
+          <w:i w:val="0"/>
+        </w:rPr>
+        <w:br/>
+      </w:r>
+      <w:r>
+        <w:rPr>
+          <w:b/>
+          <w:i w:val="0"/>
+        </w:rPr>
+        <w:t>Index</w:t>
+      </w:r>
+      <w:r>
+        <w:rPr>
+          <w:i w:val="0"/>
+        </w:rPr>
+        <w:t xml:space="preserve"> – </w:t>
+      </w:r>
+      <w:r>
+        <w:rPr>
+          <w:i w:val="0"/>
+        </w:rPr>
+        <w:t>ROS</w:t>
+      </w:r>
+      <w:r>
+        <w:rPr>
+          <w:i w:val="0"/>
+        </w:rPr>
+        <w:t xml:space="preserve">, </w:t>
+      </w:r>
+      <w:r>
+        <w:rPr>
+          <w:i w:val="0"/>
+        </w:rPr>
+        <w:t>particle filter</w:t>
+      </w:r>
+      <w:r>
+        <w:rPr>
+          <w:i w:val="0"/>
+        </w:rPr>
+        <w:t xml:space="preserve">, </w:t>
+      </w:r>
+      <w:r>
+        <w:rPr>
+          <w:i w:val="0"/>
+        </w:rPr>
+        <w:t>navigation, amcl, path planning</w:t>
+      </w:r>
+      <w:r>
+        <w:rPr>
+          <w:i w:val="0"/>
+        </w:rPr>
+        <w:t>, localization</w:t>
+      </w:r>
       <w:bookmarkStart w:id="0" w:name="_GoBack"/>
       <w:bookmarkEnd w:id="0"/>
-    </w:p>
-    <w:p>
-      <w:pPr>
-        <w:jc w:val="center"/>
-        <w:rPr>
-          <w:sz w:val="28"/>
-        </w:rPr>
-      </w:pPr>
-      <w:r>
-        <w:rPr>
-          <w:sz w:val="28"/>
-        </w:rPr>
-        <w:t>Dmitry Gavrilenko</w:t>
-      </w:r>
-    </w:p>
-    <w:p/>
-    <w:p>
-      <w:pPr>
-        <w:pStyle w:val="a5"/>
-        <w:ind w:right="-7"/>
-        <w:rPr>
-          <w:i w:val="0"/>
-        </w:rPr>
-      </w:pPr>
-      <w:r>
-        <w:rPr>
-          <w:b/>
-          <w:i w:val="0"/>
-        </w:rPr>
-        <w:t>Abstract</w:t>
-      </w:r>
-      <w:r>
-        <w:rPr>
-          <w:i w:val="0"/>
-        </w:rPr>
-        <w:t xml:space="preserve"> </w:t>
-      </w:r>
-      <w:r>
-        <w:rPr>
-          <w:i w:val="0"/>
-        </w:rPr>
-        <w:t>–</w:t>
-      </w:r>
-      <w:r>
-        <w:rPr>
-          <w:i w:val="0"/>
-        </w:rPr>
-        <w:t xml:space="preserve"> </w:t>
-      </w:r>
-      <w:r>
-        <w:rPr>
-          <w:i w:val="0"/>
-        </w:rPr>
-        <w:t>Todo</w:t>
-      </w:r>
-      <w:r>
-        <w:rPr>
-          <w:i w:val="0"/>
-        </w:rPr>
-        <w:t>.</w:t>
-      </w:r>
-      <w:r>
-        <w:rPr>
-          <w:i w:val="0"/>
-        </w:rPr>
-        <w:br/>
-      </w:r>
-      <w:r>
-        <w:rPr>
-          <w:i w:val="0"/>
-        </w:rPr>
-        <w:br/>
-      </w:r>
-      <w:r>
-        <w:rPr>
-          <w:b/>
-          <w:i w:val="0"/>
-        </w:rPr>
-        <w:t>Index</w:t>
-      </w:r>
-      <w:r>
-        <w:rPr>
-          <w:i w:val="0"/>
-        </w:rPr>
-        <w:t xml:space="preserve"> – </w:t>
-      </w:r>
-      <w:r>
-        <w:rPr>
-          <w:i w:val="0"/>
-        </w:rPr>
-        <w:t>keyword1</w:t>
-      </w:r>
-      <w:r>
-        <w:rPr>
-          <w:i w:val="0"/>
-        </w:rPr>
-        <w:t xml:space="preserve">, </w:t>
-      </w:r>
-      <w:r>
-        <w:rPr>
-          <w:i w:val="0"/>
-        </w:rPr>
-        <w:t>keyword2, keyword3</w:t>
-      </w:r>
     </w:p>
     <w:p/>
     <w:p>
@@ -305,7 +323,7 @@
         <w:rPr>
           <w:sz w:val="22"/>
         </w:rPr>
-        <w:t>Author</w:t>
+        <w:t>Sebastian Thrun</w:t>
       </w:r>
       <w:r>
         <w:rPr>
@@ -318,7 +336,7 @@
           <w:i/>
           <w:sz w:val="22"/>
         </w:rPr>
-        <w:t>Title Name</w:t>
+        <w:t>Probabilistic Robotics</w:t>
       </w:r>
       <w:r>
         <w:rPr>
@@ -330,7 +348,242 @@
         <w:rPr>
           <w:sz w:val="22"/>
         </w:rPr>
-        <w:t>Year</w:t>
+        <w:t>2006</w:t>
+      </w:r>
+    </w:p>
+    <w:p>
+      <w:pPr>
+        <w:pStyle w:val="a8"/>
+        <w:numPr>
+          <w:ilvl w:val="0"/>
+          <w:numId w:val="2"/>
+        </w:numPr>
+        <w:rPr>
+          <w:sz w:val="22"/>
+        </w:rPr>
+      </w:pPr>
+      <w:r>
+        <w:rPr>
+          <w:sz w:val="22"/>
+        </w:rPr>
+        <w:t xml:space="preserve">Roger R Labbe Jr, </w:t>
+      </w:r>
+      <w:r>
+        <w:rPr>
+          <w:i/>
+          <w:sz w:val="22"/>
+        </w:rPr>
+        <w:t>Kalman and Bayesian Filters in Python</w:t>
+      </w:r>
+      <w:r>
+        <w:rPr>
+          <w:sz w:val="22"/>
+        </w:rPr>
+        <w:t xml:space="preserve">, 2018, </w:t>
+      </w:r>
+      <w:hyperlink r:id="rId11" w:history="1">
+        <w:r>
+          <w:rPr>
+            <w:rStyle w:val="a9"/>
+            <w:sz w:val="22"/>
+          </w:rPr>
+          <w:t>https://github.com/rlabbe/Kalman-and-Bayesian-Filters-in-Python</w:t>
+        </w:r>
+      </w:hyperlink>
+    </w:p>
+    <w:p>
+      <w:pPr>
+        <w:pStyle w:val="a8"/>
+        <w:numPr>
+          <w:ilvl w:val="0"/>
+          <w:numId w:val="2"/>
+        </w:numPr>
+        <w:rPr>
+          <w:sz w:val="22"/>
+        </w:rPr>
+      </w:pPr>
+      <w:r>
+        <w:rPr>
+          <w:sz w:val="22"/>
+        </w:rPr>
+        <w:t xml:space="preserve">Cameron Davidson-Pilon, </w:t>
+      </w:r>
+      <w:r>
+        <w:rPr>
+          <w:i/>
+          <w:sz w:val="22"/>
+        </w:rPr>
+        <w:t>Bayesian Methods for Hackers</w:t>
+      </w:r>
+      <w:r>
+        <w:rPr>
+          <w:sz w:val="22"/>
+        </w:rPr>
+        <w:t xml:space="preserve">, 2016, </w:t>
+      </w:r>
+      <w:hyperlink r:id="rId12" w:history="1">
+        <w:r>
+          <w:rPr>
+            <w:rStyle w:val="a9"/>
+            <w:sz w:val="22"/>
+          </w:rPr>
+          <w:t>https://github.com/CamDavidsonPilon/Probabilistic-Programming-and-Ba</w:t>
+        </w:r>
+        <w:r>
+          <w:rPr>
+            <w:rStyle w:val="a9"/>
+            <w:sz w:val="22"/>
+          </w:rPr>
+          <w:t>y</w:t>
+        </w:r>
+        <w:r>
+          <w:rPr>
+            <w:rStyle w:val="a9"/>
+            <w:sz w:val="22"/>
+          </w:rPr>
+          <w:t>esian-Methods-for-Hackers</w:t>
+        </w:r>
+      </w:hyperlink>
+      <w:r>
+        <w:rPr>
+          <w:sz w:val="22"/>
+        </w:rPr>
+        <w:t xml:space="preserve"> </w:t>
+      </w:r>
+    </w:p>
+    <w:p>
+      <w:pPr>
+        <w:pStyle w:val="a8"/>
+        <w:numPr>
+          <w:ilvl w:val="0"/>
+          <w:numId w:val="2"/>
+        </w:numPr>
+        <w:rPr>
+          <w:sz w:val="22"/>
+        </w:rPr>
+      </w:pPr>
+      <w:r>
+        <w:rPr>
+          <w:sz w:val="22"/>
+        </w:rPr>
+        <w:t xml:space="preserve">Carol Fairchild et al, </w:t>
+      </w:r>
+      <w:r>
+        <w:rPr>
+          <w:i/>
+          <w:sz w:val="22"/>
+        </w:rPr>
+        <w:t>ROS Robotics by Example, Second Edition</w:t>
+      </w:r>
+      <w:r>
+        <w:rPr>
+          <w:sz w:val="22"/>
+        </w:rPr>
+        <w:t>, 2017</w:t>
+      </w:r>
+    </w:p>
+    <w:p>
+      <w:pPr>
+        <w:pStyle w:val="a8"/>
+        <w:numPr>
+          <w:ilvl w:val="0"/>
+          <w:numId w:val="2"/>
+        </w:numPr>
+        <w:rPr>
+          <w:sz w:val="22"/>
+        </w:rPr>
+      </w:pPr>
+      <w:r>
+        <w:rPr>
+          <w:sz w:val="22"/>
+        </w:rPr>
+        <w:t xml:space="preserve">Kaiyu Zheng, </w:t>
+      </w:r>
+      <w:r>
+        <w:rPr>
+          <w:i/>
+          <w:sz w:val="22"/>
+        </w:rPr>
+        <w:t>ROS Navigation Tuning Guide</w:t>
+      </w:r>
+      <w:r>
+        <w:rPr>
+          <w:sz w:val="22"/>
+        </w:rPr>
+        <w:t>, 2016</w:t>
+      </w:r>
+    </w:p>
+    <w:p>
+      <w:pPr>
+        <w:pStyle w:val="a8"/>
+        <w:numPr>
+          <w:ilvl w:val="0"/>
+          <w:numId w:val="2"/>
+        </w:numPr>
+        <w:rPr>
+          <w:sz w:val="22"/>
+        </w:rPr>
+      </w:pPr>
+      <w:hyperlink r:id="rId13" w:history="1">
+        <w:r>
+          <w:rPr>
+            <w:rStyle w:val="a9"/>
+            <w:sz w:val="22"/>
+          </w:rPr>
+          <w:t>http://wiki.ros.org/amcl</w:t>
+        </w:r>
+      </w:hyperlink>
+    </w:p>
+    <w:p>
+      <w:pPr>
+        <w:pStyle w:val="a8"/>
+        <w:numPr>
+          <w:ilvl w:val="0"/>
+          <w:numId w:val="2"/>
+        </w:numPr>
+        <w:rPr>
+          <w:sz w:val="22"/>
+        </w:rPr>
+      </w:pPr>
+      <w:hyperlink r:id="rId14" w:history="1">
+        <w:r>
+          <w:rPr>
+            <w:rStyle w:val="a9"/>
+            <w:sz w:val="22"/>
+          </w:rPr>
+          <w:t>http://wiki.ros.org/navigation</w:t>
+        </w:r>
+      </w:hyperlink>
+    </w:p>
+    <w:p>
+      <w:pPr>
+        <w:pStyle w:val="a8"/>
+        <w:numPr>
+          <w:ilvl w:val="0"/>
+          <w:numId w:val="2"/>
+        </w:numPr>
+        <w:rPr>
+          <w:sz w:val="22"/>
+        </w:rPr>
+      </w:pPr>
+      <w:r>
+        <w:rPr>
+          <w:sz w:val="22"/>
+        </w:rPr>
+        <w:t xml:space="preserve">Richard Wang, </w:t>
+      </w:r>
+      <w:r>
+        <w:rPr>
+          <w:i/>
+          <w:sz w:val="22"/>
+        </w:rPr>
+        <w:t>[Tutorial] Building a Simulated Model for Gazebo and ROS from Scratch,</w:t>
+      </w:r>
+      <w:r>
+        <w:rPr>
+          <w:sz w:val="22"/>
+        </w:rPr>
+        <w:t xml:space="preserve"> 2016,  </w:t>
       </w:r>
       <w:r>
         <w:rPr>
@@ -338,6 +591,50 @@
         </w:rPr>
         <w:br/>
       </w:r>
+      <w:hyperlink r:id="rId15" w:history="1">
+        <w:r>
+          <w:rPr>
+            <w:rStyle w:val="a9"/>
+            <w:sz w:val="22"/>
+          </w:rPr>
+          <w:t>https://www.youtube.com/watch?v=8ckSl4MbZLg</w:t>
+        </w:r>
+      </w:hyperlink>
+      <w:r>
+        <w:rPr>
+          <w:sz w:val="22"/>
+        </w:rPr>
+        <w:t xml:space="preserve"> </w:t>
+      </w:r>
+    </w:p>
+    <w:p>
+      <w:pPr>
+        <w:pStyle w:val="a8"/>
+        <w:numPr>
+          <w:ilvl w:val="0"/>
+          <w:numId w:val="2"/>
+        </w:numPr>
+        <w:rPr>
+          <w:sz w:val="22"/>
+        </w:rPr>
+      </w:pPr>
+      <w:hyperlink r:id="rId16" w:history="1">
+        <w:r>
+          <w:rPr>
+            <w:rStyle w:val="a9"/>
+            <w:sz w:val="22"/>
+          </w:rPr>
+          <w:t>https://medium.com/@fernandojaruchenunes/udacity-robotics-nd-project-6-where-am-i-8cd657063585</w:t>
+        </w:r>
+      </w:hyperlink>
+    </w:p>
+    <w:p>
+      <w:pPr>
+        <w:pStyle w:val="a8"/>
+        <w:rPr>
+          <w:sz w:val="22"/>
+        </w:rPr>
+      </w:pPr>
     </w:p>
     <w:p>
       <w:pPr>
@@ -2185,7 +2482,7 @@
 </file>
 
 <file path=customXml/itemProps1.xml><?xml version="1.0" encoding="utf-8"?>
-<ds:datastoreItem xmlns:ds="http://schemas.openxmlformats.org/officeDocument/2006/customXml" ds:itemID="{FF809C4B-2578-2048-AF8A-66EB71ADA68B}">
+<ds:datastoreItem xmlns:ds="http://schemas.openxmlformats.org/officeDocument/2006/customXml" ds:itemID="{11DE4A9F-521E-CE4E-BB13-28629A7E11A9}">
   <ds:schemaRefs>
     <ds:schemaRef ds:uri="http://schemas.openxmlformats.org/officeDocument/2006/bibliography"/>
   </ds:schemaRefs>

</xml_diff>

<commit_message>
Finalize first two sections of writeup
</commit_message>
<xml_diff>
--- a/doc_srcs/writeup.docx
+++ b/doc_srcs/writeup.docx
@@ -63,13 +63,67 @@
         <w:rPr>
           <w:i w:val="0"/>
         </w:rPr>
-        <w:t>Todo</w:t>
+        <w:t>This paper describes the process of a two-wheeled robot model design in Robot Operating System (ROS)</w:t>
       </w:r>
       <w:r>
         <w:rPr>
           <w:i w:val="0"/>
         </w:rPr>
         <w:t>.</w:t>
+      </w:r>
+      <w:r>
+        <w:rPr>
+          <w:i w:val="0"/>
+        </w:rPr>
+        <w:t xml:space="preserve"> The model physics is simulated in Gazebo environment. Its position is localized in a predefined map with a particle filter, implemented by amcl ROS package</w:t>
+      </w:r>
+      <w:r>
+        <w:rPr>
+          <w:i w:val="0"/>
+        </w:rPr>
+        <w:t>. A</w:t>
+      </w:r>
+      <w:r>
+        <w:rPr>
+          <w:i w:val="0"/>
+        </w:rPr>
+        <w:t xml:space="preserve"> </w:t>
+      </w:r>
+      <w:r>
+        <w:rPr>
+          <w:i w:val="0"/>
+        </w:rPr>
+        <w:t>differential_drive_controller</w:t>
+      </w:r>
+      <w:r>
+        <w:rPr>
+          <w:i w:val="0"/>
+        </w:rPr>
+        <w:t xml:space="preserve">, following local paths generated by </w:t>
+      </w:r>
+      <w:r>
+        <w:rPr>
+          <w:i w:val="0"/>
+        </w:rPr>
+        <w:t>base_local_planner/TrajectoryPlannerROS</w:t>
+      </w:r>
+      <w:r>
+        <w:rPr>
+          <w:i w:val="0"/>
+        </w:rPr>
+        <w:t xml:space="preserve"> package, controls its motion. Local paths are evaluated to be as close as possible to global paths of </w:t>
+      </w:r>
+      <w:r>
+        <w:rPr>
+          <w:i w:val="0"/>
+        </w:rPr>
+        <w:t>navfn/NavfnROS</w:t>
+      </w:r>
+      <w:r>
+        <w:rPr>
+          <w:i w:val="0"/>
+        </w:rPr>
+        <w:t xml:space="preserve"> package.</w:t>
       </w:r>
       <w:r>
         <w:rPr>
@@ -132,8 +186,6 @@
         </w:rPr>
         <w:t>, localization</w:t>
       </w:r>
-      <w:bookmarkStart w:id="0" w:name="_GoBack"/>
-      <w:bookmarkEnd w:id="0"/>
     </w:p>
     <w:p/>
     <w:p>
@@ -164,7 +216,28 @@
     <w:p/>
     <w:p>
       <w:r>
-        <w:t>TODO</w:t>
+        <w:t xml:space="preserve">Robotic Operating System (ROS) is a framework intended to facilitate robot design, development and debugging.  It consists of a physical simulator, hardware drivers, </w:t>
+      </w:r>
+      <w:r>
+        <w:t>communication protocols and a set of standard algorithms for sensor fusion, computer vision, inverse kinematics, localization and path planning.</w:t>
+      </w:r>
+    </w:p>
+    <w:p/>
+    <w:p>
+      <w:r>
+        <w:t>The robotic software in ROS is split into multiple processes, called nodes. Nodes exchange messages by subscribing to or publishing topics. Each topic is a communication channel with a predefined message format.</w:t>
+      </w:r>
+    </w:p>
+    <w:p/>
+    <w:p>
+      <w:r>
+        <w:t xml:space="preserve">In order to create a mobile robot model in a ROS physical simulator, the developer needs to set up a number of configuration files, defining the model geometry, </w:t>
+      </w:r>
+      <w:r>
+        <w:t xml:space="preserve">its </w:t>
+      </w:r>
+      <w:r>
+        <w:t>physical properties and parameters of nodes, responsible for localization, control and path planning.</w:t>
       </w:r>
     </w:p>
     <w:p>
@@ -176,52 +249,827 @@
         </w:numPr>
       </w:pPr>
       <w:r>
-        <w:t>Background / Formulation</w:t>
+        <w:t>Background</w:t>
       </w:r>
     </w:p>
     <w:p/>
     <w:p>
       <w:r>
-        <w:t>TODO</w:t>
+        <w:t>Localization is the process of determining the position and orientation of a robot with respect to the map. Since the real world and robot motion are noisy, the localization process is inherently probabilistic.</w:t>
       </w:r>
     </w:p>
     <w:p/>
     <w:p>
-      <w:pPr>
-        <w:jc w:val="center"/>
-      </w:pPr>
-    </w:p>
-    <w:p>
-      <w:pPr>
-        <w:pStyle w:val="af0"/>
-        <w:jc w:val="center"/>
-        <w:rPr>
-          <w:rFonts w:ascii="Arial" w:hAnsi="Arial"/>
-        </w:rPr>
-      </w:pPr>
-      <w:r>
-        <w:rPr>
-          <w:rFonts w:ascii="Arial" w:hAnsi="Arial"/>
-        </w:rPr>
-        <w:t>Fig. 1</w:t>
-      </w:r>
-      <w:r>
-        <w:rPr>
-          <w:rFonts w:ascii="Arial" w:hAnsi="Arial"/>
-        </w:rPr>
+      <w:r>
+        <w:t xml:space="preserve">There are two popular probabilistic algorithms </w:t>
+      </w:r>
+      <w:r>
+        <w:t>for localization: Kalman Filter and Particle Filter</w:t>
+      </w:r>
+      <w:r>
         <w:t>.</w:t>
       </w:r>
       <w:r>
-        <w:rPr>
-          <w:rFonts w:ascii="Arial" w:hAnsi="Arial"/>
-        </w:rPr>
+        <w:t xml:space="preserve"> Both </w:t>
+      </w:r>
+      <w:r>
+        <w:lastRenderedPageBreak/>
+        <w:t>are based on Bayesian Inference theory and Markov Assumption</w:t>
+      </w:r>
+      <w:r>
+        <w:t xml:space="preserve"> (see also [1], [2] and [3])</w:t>
+      </w:r>
+      <w:r>
+        <w:t>.</w:t>
+      </w:r>
+    </w:p>
+    <w:p/>
+    <w:p>
+      <w:r>
+        <w:t>Bayesian Inference</w:t>
+      </w:r>
+      <w:r>
         <w:t xml:space="preserve"> </w:t>
       </w:r>
       <w:r>
-        <w:rPr>
-          <w:rFonts w:ascii="Arial" w:hAnsi="Arial"/>
-        </w:rPr>
-        <w:t>TODO</w:t>
+        <w:t>approach treats probability as the amount of uncertainty about the state of the world. It</w:t>
+      </w:r>
+      <w:r>
+        <w:t>s foundational</w:t>
+      </w:r>
+      <w:r>
+        <w:t xml:space="preserve"> formula</w:t>
+      </w:r>
+      <w:r>
+        <w:t xml:space="preserve"> is</w:t>
+      </w:r>
+      <w:r>
+        <w:t>:</w:t>
+      </w:r>
+    </w:p>
+    <w:p/>
+    <w:p>
+      <m:oMathPara>
+        <m:oMath>
+          <m:r>
+            <w:rPr>
+              <w:rFonts w:ascii="Cambria Math" w:hAnsi="Cambria Math"/>
+            </w:rPr>
+            <m:t>P</m:t>
+          </m:r>
+          <m:d>
+            <m:dPr>
+              <m:ctrlPr>
+                <w:rPr>
+                  <w:rFonts w:ascii="Cambria Math" w:hAnsi="Cambria Math"/>
+                  <w:i/>
+                </w:rPr>
+              </m:ctrlPr>
+            </m:dPr>
+            <m:e>
+              <m:r>
+                <w:rPr>
+                  <w:rFonts w:ascii="Cambria Math" w:hAnsi="Cambria Math"/>
+                </w:rPr>
+                <m:t>s</m:t>
+              </m:r>
+            </m:e>
+            <m:e>
+              <m:r>
+                <w:rPr>
+                  <w:rFonts w:ascii="Cambria Math" w:hAnsi="Cambria Math"/>
+                </w:rPr>
+                <m:t>o</m:t>
+              </m:r>
+            </m:e>
+          </m:d>
+          <m:r>
+            <w:rPr>
+              <w:rFonts w:ascii="Cambria Math" w:hAnsi="Cambria Math"/>
+            </w:rPr>
+            <m:t>=</m:t>
+          </m:r>
+          <m:f>
+            <m:fPr>
+              <m:ctrlPr>
+                <w:rPr>
+                  <w:rFonts w:ascii="Cambria Math" w:hAnsi="Cambria Math"/>
+                  <w:i/>
+                </w:rPr>
+              </m:ctrlPr>
+            </m:fPr>
+            <m:num>
+              <m:r>
+                <w:rPr>
+                  <w:rFonts w:ascii="Cambria Math" w:hAnsi="Cambria Math"/>
+                </w:rPr>
+                <m:t>P</m:t>
+              </m:r>
+              <m:d>
+                <m:dPr>
+                  <m:ctrlPr>
+                    <w:rPr>
+                      <w:rFonts w:ascii="Cambria Math" w:hAnsi="Cambria Math"/>
+                      <w:i/>
+                    </w:rPr>
+                  </m:ctrlPr>
+                </m:dPr>
+                <m:e>
+                  <m:r>
+                    <w:rPr>
+                      <w:rFonts w:ascii="Cambria Math" w:hAnsi="Cambria Math"/>
+                    </w:rPr>
+                    <m:t>o</m:t>
+                  </m:r>
+                </m:e>
+                <m:e>
+                  <m:r>
+                    <w:rPr>
+                      <w:rFonts w:ascii="Cambria Math" w:hAnsi="Cambria Math"/>
+                    </w:rPr>
+                    <m:t>s</m:t>
+                  </m:r>
+                </m:e>
+              </m:d>
+              <m:r>
+                <w:rPr>
+                  <w:rFonts w:ascii="Cambria Math" w:hAnsi="Cambria Math"/>
+                </w:rPr>
+                <m:t>*P(s)</m:t>
+              </m:r>
+            </m:num>
+            <m:den>
+              <m:r>
+                <w:rPr>
+                  <w:rFonts w:ascii="Cambria Math" w:hAnsi="Cambria Math"/>
+                </w:rPr>
+                <m:t>P(o)</m:t>
+              </m:r>
+            </m:den>
+          </m:f>
+          <m:r>
+            <w:rPr>
+              <w:rFonts w:ascii="Cambria Math" w:hAnsi="Cambria Math"/>
+            </w:rPr>
+            <m:t xml:space="preserve"> (1)</m:t>
+          </m:r>
+        </m:oMath>
+      </m:oMathPara>
+    </w:p>
+    <w:p/>
+    <w:p>
+      <w:r>
+        <w:t xml:space="preserve">Where </w:t>
+      </w:r>
+      <w:r>
+        <w:rPr>
+          <w:i/>
+        </w:rPr>
+        <w:t>P(o)</w:t>
+      </w:r>
+      <w:r>
+        <w:t xml:space="preserve"> is the probability of some observation (e.g. sensor values), </w:t>
+      </w:r>
+      <w:r>
+        <w:rPr>
+          <w:i/>
+        </w:rPr>
+        <w:t>P(s)</w:t>
+      </w:r>
+      <w:r>
+        <w:t xml:space="preserve"> is the probability of a state (e.g. position of a robot), </w:t>
+      </w:r>
+      <w:r>
+        <w:rPr>
+          <w:i/>
+        </w:rPr>
+        <w:t>P(s|o)</w:t>
+      </w:r>
+      <w:r>
+        <w:t xml:space="preserve"> is the probability of a state given sensor values, and </w:t>
+      </w:r>
+      <w:r>
+        <w:rPr>
+          <w:i/>
+        </w:rPr>
+        <w:t>P(o|s)</w:t>
+      </w:r>
+      <w:r>
+        <w:t xml:space="preserve"> is the probability of sensor values given </w:t>
+      </w:r>
+      <w:r>
+        <w:t>a</w:t>
+      </w:r>
+      <w:r>
+        <w:t xml:space="preserve"> state.</w:t>
+      </w:r>
+    </w:p>
+    <w:p/>
+    <w:p>
+      <w:r>
+        <w:t xml:space="preserve">The formula (1) explains how to predict the probability of a state, given sensor measurements, the previous state and some </w:t>
+      </w:r>
+      <w:r>
+        <w:t xml:space="preserve">initial </w:t>
+      </w:r>
+      <w:r>
+        <w:t>statistics about what states produce what measurements. In case of robot localization, the probabilities are usually continuous values</w:t>
+      </w:r>
+      <w:r>
+        <w:t>. The formula (1) turns into multiplications of multi-dimensional integrals</w:t>
+      </w:r>
+      <w:r>
+        <w:t xml:space="preserve">, which are approximated by Gaussian distributions (Kalman Filter) or set of randomly generated </w:t>
+      </w:r>
+      <w:r>
+        <w:t>particles (Particle Filter).</w:t>
+      </w:r>
+    </w:p>
+    <w:p/>
+    <w:p>
+      <w:r>
+        <w:t xml:space="preserve">Markov Assumption </w:t>
+      </w:r>
+      <w:r>
+        <w:t>assumes</w:t>
+      </w:r>
+      <w:r>
+        <w:t xml:space="preserve"> that the probability of a state </w:t>
+      </w:r>
+      <w:r>
+        <w:rPr>
+          <w:i/>
+        </w:rPr>
+        <w:t>s</w:t>
+      </w:r>
+      <w:r>
+        <w:rPr>
+          <w:i/>
+          <w:vertAlign w:val="subscript"/>
+        </w:rPr>
+        <w:t>i</w:t>
+      </w:r>
+      <w:r>
+        <w:t xml:space="preserve"> depends only on the previous state </w:t>
+      </w:r>
+      <w:r>
+        <w:rPr>
+          <w:i/>
+        </w:rPr>
+        <w:t>s</w:t>
+      </w:r>
+      <w:r>
+        <w:rPr>
+          <w:i/>
+          <w:vertAlign w:val="subscript"/>
+        </w:rPr>
+        <w:t>i-1</w:t>
+      </w:r>
+      <w:r>
+        <w:t xml:space="preserve"> and the current observations </w:t>
+      </w:r>
+      <w:r>
+        <w:rPr>
+          <w:i/>
+        </w:rPr>
+        <w:t>o</w:t>
+      </w:r>
+      <w:r>
+        <w:rPr>
+          <w:i/>
+          <w:vertAlign w:val="subscript"/>
+        </w:rPr>
+        <w:t>i</w:t>
+      </w:r>
+      <w:r>
+        <w:t xml:space="preserve">. All </w:t>
+      </w:r>
+      <w:r>
+        <w:t>the</w:t>
+      </w:r>
+      <w:r>
+        <w:t xml:space="preserve"> previous</w:t>
+      </w:r>
+      <w:r>
+        <w:t xml:space="preserve"> history of states and observations </w:t>
+      </w:r>
+      <w:r>
+        <w:t>is</w:t>
+      </w:r>
+      <w:r>
+        <w:t xml:space="preserve"> thus ignored. This </w:t>
+      </w:r>
+      <w:r>
+        <w:t>removes a lot of redundant calculations and</w:t>
+      </w:r>
+      <w:r>
+        <w:t xml:space="preserve"> </w:t>
+      </w:r>
+      <w:r>
+        <w:t>enables development of</w:t>
+      </w:r>
+      <w:r>
+        <w:t xml:space="preserve"> efficient algorithms that work well in practice.</w:t>
+      </w:r>
+    </w:p>
+    <w:p/>
+    <w:p>
+      <w:r>
+        <w:lastRenderedPageBreak/>
+        <w:t xml:space="preserve">Kalman Filter is </w:t>
+      </w:r>
+      <w:r>
+        <w:t>one of such algorithms, with</w:t>
+      </w:r>
+      <w:r>
+        <w:t xml:space="preserve"> the following expectations </w:t>
+      </w:r>
+      <w:r>
+        <w:t>from</w:t>
+      </w:r>
+      <w:r>
+        <w:t xml:space="preserve"> </w:t>
+      </w:r>
+      <w:r>
+        <w:t>state</w:t>
+      </w:r>
+      <w:r>
+        <w:t>s</w:t>
+      </w:r>
+      <w:r>
+        <w:t xml:space="preserve"> and observations:</w:t>
+      </w:r>
+    </w:p>
+    <w:p/>
+    <w:p>
+      <w:pPr>
+        <w:pStyle w:val="a8"/>
+        <w:numPr>
+          <w:ilvl w:val="0"/>
+          <w:numId w:val="8"/>
+        </w:numPr>
+      </w:pPr>
+      <w:r>
+        <w:t>S</w:t>
+      </w:r>
+      <w:r>
+        <w:t>tate</w:t>
+      </w:r>
+      <w:r>
+        <w:t>s</w:t>
+      </w:r>
+      <w:r>
+        <w:t xml:space="preserve"> and observations </w:t>
+      </w:r>
+      <w:r>
+        <w:t>must be</w:t>
+      </w:r>
+      <w:r>
+        <w:t xml:space="preserve"> continuous </w:t>
+      </w:r>
+      <w:r>
+        <w:t xml:space="preserve">probabilistic </w:t>
+      </w:r>
+      <w:r>
+        <w:t>values</w:t>
+      </w:r>
+    </w:p>
+    <w:p>
+      <w:pPr>
+        <w:pStyle w:val="a8"/>
+      </w:pPr>
+    </w:p>
+    <w:p>
+      <w:pPr>
+        <w:pStyle w:val="a8"/>
+        <w:numPr>
+          <w:ilvl w:val="0"/>
+          <w:numId w:val="8"/>
+        </w:numPr>
+      </w:pPr>
+      <w:r>
+        <w:t>New states linearly depend on previous states and observations</w:t>
+      </w:r>
+      <w:r>
+        <w:t>;</w:t>
+      </w:r>
+      <w:r>
+        <w:t xml:space="preserve"> or this dependency can be linearly approximated</w:t>
+      </w:r>
+    </w:p>
+    <w:p/>
+    <w:p>
+      <w:pPr>
+        <w:pStyle w:val="a8"/>
+        <w:numPr>
+          <w:ilvl w:val="0"/>
+          <w:numId w:val="8"/>
+        </w:numPr>
+      </w:pPr>
+      <w:r>
+        <w:t>States and observation dis</w:t>
+      </w:r>
+      <w:r>
+        <w:t>tributions are Gaussian</w:t>
+      </w:r>
+      <w:r>
+        <w:t xml:space="preserve"> or can be approximated </w:t>
+      </w:r>
+      <w:r>
+        <w:t>by</w:t>
+      </w:r>
+      <w:r>
+        <w:t xml:space="preserve"> Gaussian</w:t>
+      </w:r>
+      <w:r>
+        <w:t>s</w:t>
+      </w:r>
+    </w:p>
+    <w:p/>
+    <w:p>
+      <w:r>
+        <w:t>Gaussian distribution</w:t>
+      </w:r>
+      <w:r>
+        <w:t>s</w:t>
+      </w:r>
+      <w:r>
+        <w:t xml:space="preserve"> </w:t>
+      </w:r>
+      <w:r>
+        <w:t>are</w:t>
+      </w:r>
+      <w:r>
+        <w:t xml:space="preserve"> </w:t>
+      </w:r>
+      <w:r>
+        <w:rPr>
+          <w:i/>
+        </w:rPr>
+        <w:t>unimodal</w:t>
+      </w:r>
+      <w:r>
+        <w:t xml:space="preserve">. </w:t>
+      </w:r>
+      <w:r>
+        <w:t>Unimodality assumes</w:t>
+      </w:r>
+      <w:r>
+        <w:t xml:space="preserve"> there is only one most probable value, which is located in the center of the distribution.</w:t>
+      </w:r>
+    </w:p>
+    <w:p/>
+    <w:p>
+      <w:r>
+        <w:t>Unimodal property of Gaussian Filter limits the applicability of the classical implementation of the Kalman Filter: it can be used only for object tracking (inferring position of the robot from the previously known position and observations), but not for localization (inferring position of the robot from observations, where multiple possible solutions</w:t>
+      </w:r>
+      <w:r>
+        <w:t xml:space="preserve"> of localizations exist)</w:t>
+      </w:r>
+      <w:r>
+        <w:t>.</w:t>
+      </w:r>
+    </w:p>
+    <w:p/>
+    <w:p>
+      <w:r>
+        <w:t xml:space="preserve">Kalman Filter has </w:t>
+      </w:r>
+      <w:r>
+        <w:rPr>
+          <w:i/>
+        </w:rPr>
+        <w:t>O(n</w:t>
+      </w:r>
+      <w:r>
+        <w:rPr>
+          <w:i/>
+          <w:vertAlign w:val="superscript"/>
+        </w:rPr>
+        <w:t>3</w:t>
+      </w:r>
+      <w:r>
+        <w:rPr>
+          <w:i/>
+        </w:rPr>
+        <w:t xml:space="preserve"> + m</w:t>
+      </w:r>
+      <w:r>
+        <w:rPr>
+          <w:i/>
+          <w:vertAlign w:val="superscript"/>
+        </w:rPr>
+        <w:t>2</w:t>
+      </w:r>
+      <w:r>
+        <w:rPr>
+          <w:i/>
+        </w:rPr>
+        <w:t>)</w:t>
+      </w:r>
+      <w:r>
+        <w:t xml:space="preserve"> time efficiency, where </w:t>
+      </w:r>
+      <w:r>
+        <w:rPr>
+          <w:i/>
+        </w:rPr>
+        <w:t>n</w:t>
+      </w:r>
+      <w:r>
+        <w:t xml:space="preserve"> is the state</w:t>
+      </w:r>
+      <w:r>
+        <w:t xml:space="preserve"> size</w:t>
+      </w:r>
+      <w:r>
+        <w:t xml:space="preserve">, and </w:t>
+      </w:r>
+      <w:r>
+        <w:rPr>
+          <w:i/>
+        </w:rPr>
+        <w:t>m</w:t>
+      </w:r>
+      <w:r>
+        <w:t xml:space="preserve"> is the observation</w:t>
+      </w:r>
+      <w:r>
+        <w:t xml:space="preserve"> size</w:t>
+      </w:r>
+      <w:r>
+        <w:t>.</w:t>
+      </w:r>
+    </w:p>
+    <w:p/>
+    <w:p>
+      <w:r>
+        <w:t xml:space="preserve">Particle Filter, in turn, </w:t>
+      </w:r>
+      <w:r>
+        <w:t>has</w:t>
+      </w:r>
+      <w:r>
+        <w:t xml:space="preserve"> the following expectations:</w:t>
+      </w:r>
+    </w:p>
+    <w:p/>
+    <w:p>
+      <w:pPr>
+        <w:pStyle w:val="a8"/>
+        <w:numPr>
+          <w:ilvl w:val="0"/>
+          <w:numId w:val="9"/>
+        </w:numPr>
+      </w:pPr>
+      <w:r>
+        <w:t>S</w:t>
+      </w:r>
+      <w:r>
+        <w:t>tate</w:t>
+      </w:r>
+      <w:r>
+        <w:t>s</w:t>
+      </w:r>
+      <w:r>
+        <w:t xml:space="preserve"> and observations </w:t>
+      </w:r>
+      <w:r>
+        <w:t>must be</w:t>
+      </w:r>
+      <w:r>
+        <w:t xml:space="preserve"> continuous values</w:t>
+      </w:r>
+    </w:p>
+    <w:p>
+      <w:pPr>
+        <w:pStyle w:val="a8"/>
+      </w:pPr>
+    </w:p>
+    <w:p>
+      <w:pPr>
+        <w:pStyle w:val="a8"/>
+        <w:numPr>
+          <w:ilvl w:val="0"/>
+          <w:numId w:val="9"/>
+        </w:numPr>
+      </w:pPr>
+      <w:r>
+        <w:t>States may non-linearly depend on previous states and observation</w:t>
+      </w:r>
+    </w:p>
+    <w:p/>
+    <w:p>
+      <w:pPr>
+        <w:pStyle w:val="a8"/>
+        <w:numPr>
+          <w:ilvl w:val="0"/>
+          <w:numId w:val="9"/>
+        </w:numPr>
+      </w:pPr>
+      <w:r>
+        <w:t>States and observation distributions do not have to be Gaussians. They may</w:t>
+      </w:r>
+      <w:r>
+        <w:t xml:space="preserve"> also</w:t>
+      </w:r>
+      <w:r>
+        <w:t xml:space="preserve"> be multimodal</w:t>
+      </w:r>
+      <w:r>
+        <w:t>. That is, they may have multiple local maximums</w:t>
+      </w:r>
+    </w:p>
+    <w:p/>
+    <w:p>
+      <w:r>
+        <w:t xml:space="preserve">Multimodality </w:t>
+      </w:r>
+      <w:r>
+        <w:t>implies</w:t>
+      </w:r>
+      <w:r>
+        <w:t xml:space="preserve"> Particle Filter may be </w:t>
+      </w:r>
+      <w:r>
+        <w:t>applied to</w:t>
+      </w:r>
+      <w:r>
+        <w:t xml:space="preserve"> </w:t>
+      </w:r>
+      <w:r>
+        <w:t xml:space="preserve">a </w:t>
+      </w:r>
+      <w:r>
+        <w:t xml:space="preserve">robot localization </w:t>
+      </w:r>
+      <w:r>
+        <w:t>task</w:t>
+      </w:r>
+      <w:r>
+        <w:t xml:space="preserve">, </w:t>
+      </w:r>
+      <w:r>
+        <w:t>in which</w:t>
+      </w:r>
+      <w:r>
+        <w:t xml:space="preserve"> the position of a robot within </w:t>
+      </w:r>
+      <w:r>
+        <w:t>a</w:t>
+      </w:r>
+      <w:r>
+        <w:t xml:space="preserve"> map is initially unknown, initial observations</w:t>
+      </w:r>
+      <w:r>
+        <w:t xml:space="preserve"> correspond to</w:t>
+      </w:r>
+      <w:r>
+        <w:t xml:space="preserve"> multiple </w:t>
+      </w:r>
+      <w:r>
+        <w:t>positions or orientations in different corners of the map</w:t>
+      </w:r>
+      <w:r>
+        <w:t>.</w:t>
+      </w:r>
+    </w:p>
+    <w:p/>
+    <w:p>
+      <w:r>
+        <w:t>With some extensions, Particle Filter may also be used to solve Kidnapping problem, when position of a robot was known, but then it was teleported to a new place</w:t>
+      </w:r>
+      <w:r>
+        <w:t xml:space="preserve"> so that</w:t>
+      </w:r>
+      <w:r>
+        <w:t xml:space="preserve"> its position </w:t>
+      </w:r>
+      <w:r>
+        <w:t>can no longer be inferred from the previous one</w:t>
+      </w:r>
+      <w:r>
+        <w:t xml:space="preserve"> and should be </w:t>
+      </w:r>
+      <w:r>
+        <w:t>determined from observations from inception</w:t>
+      </w:r>
+      <w:r>
+        <w:t>.</w:t>
+      </w:r>
+    </w:p>
+    <w:p/>
+    <w:p>
+      <w:r>
+        <w:t>P</w:t>
+      </w:r>
+      <w:r>
+        <w:t>roperties</w:t>
+      </w:r>
+      <w:r>
+        <w:t>,</w:t>
+      </w:r>
+      <w:r>
+        <w:t xml:space="preserve"> described</w:t>
+      </w:r>
+      <w:r>
+        <w:t xml:space="preserve"> </w:t>
+      </w:r>
+      <w:r>
+        <w:t>so far, hint</w:t>
+      </w:r>
+      <w:r>
+        <w:t xml:space="preserve"> </w:t>
+      </w:r>
+      <w:r>
+        <w:t xml:space="preserve">that Particle Filter </w:t>
+      </w:r>
+      <w:r>
+        <w:t>outpace</w:t>
+      </w:r>
+      <w:r>
+        <w:t>s</w:t>
+      </w:r>
+      <w:r>
+        <w:t xml:space="preserve"> Kalman Filter. However, Particle Filter has one significant </w:t>
+      </w:r>
+      <w:r>
+        <w:t>disadvantage</w:t>
+      </w:r>
+      <w:r>
+        <w:t xml:space="preserve">: its time and space </w:t>
+      </w:r>
+      <w:r>
+        <w:t>complexity are</w:t>
+      </w:r>
+      <w:r>
+        <w:t xml:space="preserve"> </w:t>
+      </w:r>
+      <w:r>
+        <w:t xml:space="preserve">of </w:t>
+      </w:r>
+      <w:r>
+        <w:rPr>
+          <w:i/>
+        </w:rPr>
+        <w:t>O(p</w:t>
+      </w:r>
+      <w:r>
+        <w:rPr>
+          <w:i/>
+          <w:vertAlign w:val="superscript"/>
+        </w:rPr>
+        <w:t>n</w:t>
+      </w:r>
+      <w:r>
+        <w:rPr>
+          <w:i/>
+        </w:rPr>
+        <w:t>)</w:t>
+      </w:r>
+      <w:r>
+        <w:t xml:space="preserve"> where p is the number of particles along one </w:t>
+      </w:r>
+      <w:r>
+        <w:t>state dimension</w:t>
+      </w:r>
+      <w:r>
+        <w:t xml:space="preserve">, and n is the </w:t>
+      </w:r>
+      <w:r>
+        <w:t>size</w:t>
+      </w:r>
+      <w:r>
+        <w:t xml:space="preserve"> of a state.</w:t>
+      </w:r>
+    </w:p>
+    <w:p/>
+    <w:p>
+      <w:r>
+        <w:t xml:space="preserve">Since Particle Filter exponentially depends on the state </w:t>
+      </w:r>
+      <w:r>
+        <w:t>size</w:t>
+      </w:r>
+      <w:r>
+        <w:t xml:space="preserve">, </w:t>
+      </w:r>
+      <w:r>
+        <w:t>in practice, it</w:t>
+      </w:r>
+      <w:r>
+        <w:t xml:space="preserve"> cannot be applied to states, which dimensionality exceeds 4.</w:t>
+      </w:r>
+    </w:p>
+    <w:p/>
+    <w:p>
+      <w:r>
+        <w:t>The robot, described in this paper, has 3 degrees of freedom: X and Y coordinate along the ground plane, and orientation yaw. Thus, it can be efficiently localized with Particle Filter, implemented in am</w:t>
+      </w:r>
+      <w:bookmarkStart w:id="0" w:name="_GoBack"/>
+      <w:bookmarkEnd w:id="0"/>
+      <w:r>
+        <w:t>cl ROS package.</w:t>
       </w:r>
     </w:p>
     <w:p>
@@ -233,12 +1081,43 @@
         </w:numPr>
       </w:pPr>
       <w:r>
-        <w:t>Data Acquisition</w:t>
+        <w:t>R</w:t>
+      </w:r>
+      <w:r>
+        <w:t>esults</w:t>
       </w:r>
     </w:p>
     <w:p/>
     <w:p>
-      <w:r>
+      <w:pPr>
+        <w:pStyle w:val="af0"/>
+        <w:ind w:left="720"/>
+        <w:rPr>
+          <w:rFonts w:ascii="Arial" w:hAnsi="Arial"/>
+        </w:rPr>
+      </w:pPr>
+      <w:r>
+        <w:rPr>
+          <w:rFonts w:ascii="Arial" w:hAnsi="Arial"/>
+        </w:rPr>
+        <w:t>Fig. 1</w:t>
+      </w:r>
+      <w:r>
+        <w:rPr>
+          <w:rFonts w:ascii="Arial" w:hAnsi="Arial"/>
+        </w:rPr>
+        <w:t>.</w:t>
+      </w:r>
+      <w:r>
+        <w:rPr>
+          <w:rFonts w:ascii="Arial" w:hAnsi="Arial"/>
+        </w:rPr>
+        <w:t xml:space="preserve"> </w:t>
+      </w:r>
+      <w:r>
+        <w:rPr>
+          <w:rFonts w:ascii="Arial" w:hAnsi="Arial"/>
+        </w:rPr>
         <w:t>TODO</w:t>
       </w:r>
     </w:p>
@@ -251,10 +1130,7 @@
         </w:numPr>
       </w:pPr>
       <w:r>
-        <w:t>R</w:t>
-      </w:r>
-      <w:r>
-        <w:t>esults</w:t>
+        <w:t>Model Configuration</w:t>
       </w:r>
     </w:p>
     <w:p/>
@@ -263,6 +1139,7 @@
         <w:t>TODO</w:t>
       </w:r>
     </w:p>
+    <w:p/>
     <w:p>
       <w:pPr>
         <w:pStyle w:val="1"/>
@@ -290,7 +1167,7 @@
         </w:numPr>
       </w:pPr>
       <w:r>
-        <w:t>Conclusion / Future Work</w:t>
+        <w:t>Future Work</w:t>
       </w:r>
     </w:p>
     <w:p/>
@@ -315,6 +1192,7 @@
           <w:ilvl w:val="0"/>
           <w:numId w:val="2"/>
         </w:numPr>
+        <w:ind w:left="426" w:hanging="426"/>
         <w:rPr>
           <w:sz w:val="22"/>
         </w:rPr>
@@ -358,6 +1236,7 @@
           <w:ilvl w:val="0"/>
           <w:numId w:val="2"/>
         </w:numPr>
+        <w:ind w:left="426" w:hanging="426"/>
         <w:rPr>
           <w:sz w:val="22"/>
         </w:rPr>
@@ -398,6 +1277,7 @@
           <w:ilvl w:val="0"/>
           <w:numId w:val="2"/>
         </w:numPr>
+        <w:ind w:left="426" w:hanging="426"/>
         <w:rPr>
           <w:sz w:val="22"/>
         </w:rPr>
@@ -427,21 +1307,7 @@
             <w:rStyle w:val="a9"/>
             <w:sz w:val="22"/>
           </w:rPr>
-          <w:t>https://github.com/CamDavidsonPilon/Probabilistic-Programming-and-Ba</w:t>
-        </w:r>
-        <w:r>
-          <w:rPr>
-            <w:rStyle w:val="a9"/>
-            <w:sz w:val="22"/>
-          </w:rPr>
-          <w:t>y</w:t>
-        </w:r>
-        <w:r>
-          <w:rPr>
-            <w:rStyle w:val="a9"/>
-            <w:sz w:val="22"/>
-          </w:rPr>
-          <w:t>esian-Methods-for-Hackers</w:t>
+          <w:t>https://github.com/CamDavidsonPilon/Probabilistic-Programming-and-Bayesian-Methods-for-Hackers</w:t>
         </w:r>
       </w:hyperlink>
       <w:r>
@@ -458,6 +1324,7 @@
           <w:ilvl w:val="0"/>
           <w:numId w:val="2"/>
         </w:numPr>
+        <w:ind w:left="426" w:hanging="426"/>
         <w:rPr>
           <w:sz w:val="22"/>
         </w:rPr>
@@ -489,6 +1356,7 @@
           <w:ilvl w:val="0"/>
           <w:numId w:val="2"/>
         </w:numPr>
+        <w:ind w:left="426" w:hanging="426"/>
         <w:rPr>
           <w:sz w:val="22"/>
         </w:rPr>
@@ -520,6 +1388,7 @@
           <w:ilvl w:val="0"/>
           <w:numId w:val="2"/>
         </w:numPr>
+        <w:ind w:left="426" w:hanging="426"/>
         <w:rPr>
           <w:sz w:val="22"/>
         </w:rPr>
@@ -541,6 +1410,7 @@
           <w:ilvl w:val="0"/>
           <w:numId w:val="2"/>
         </w:numPr>
+        <w:ind w:left="426" w:hanging="426"/>
         <w:rPr>
           <w:sz w:val="22"/>
         </w:rPr>
@@ -562,6 +1432,7 @@
           <w:ilvl w:val="0"/>
           <w:numId w:val="2"/>
         </w:numPr>
+        <w:ind w:left="426" w:hanging="426"/>
         <w:rPr>
           <w:sz w:val="22"/>
         </w:rPr>
@@ -583,7 +1454,7 @@
         <w:rPr>
           <w:sz w:val="22"/>
         </w:rPr>
-        <w:t xml:space="preserve"> 2016,  </w:t>
+        <w:t xml:space="preserve"> 2016, </w:t>
       </w:r>
       <w:r>
         <w:rPr>
@@ -614,8 +1485,12 @@
           <w:ilvl w:val="0"/>
           <w:numId w:val="2"/>
         </w:numPr>
-        <w:rPr>
-          <w:sz w:val="22"/>
+        <w:ind w:left="426" w:hanging="426"/>
+        <w:rPr>
+          <w:rStyle w:val="a9"/>
+          <w:color w:val="auto"/>
+          <w:sz w:val="22"/>
+          <w:u w:val="none"/>
         </w:rPr>
       </w:pPr>
       <w:hyperlink r:id="rId16" w:history="1">
@@ -624,13 +1499,107 @@
             <w:rStyle w:val="a9"/>
             <w:sz w:val="22"/>
           </w:rPr>
-          <w:t>https://medium.com/@fernandojaruchenunes/udacity-robotics-nd-project-6-where-am-i-8cd657063585</w:t>
+          <w:t>https://medium.com/@fernandojaruchenunes/udacity-ro</w:t>
+        </w:r>
+        <w:r>
+          <w:rPr>
+            <w:rStyle w:val="a9"/>
+            <w:sz w:val="22"/>
+          </w:rPr>
+          <w:t>b</w:t>
+        </w:r>
+        <w:r>
+          <w:rPr>
+            <w:rStyle w:val="a9"/>
+            <w:sz w:val="22"/>
+          </w:rPr>
+          <w:t>otics-nd-project-6-where-am-i-8cd657063585</w:t>
         </w:r>
       </w:hyperlink>
     </w:p>
     <w:p>
       <w:pPr>
         <w:pStyle w:val="a8"/>
+        <w:numPr>
+          <w:ilvl w:val="0"/>
+          <w:numId w:val="2"/>
+        </w:numPr>
+        <w:ind w:left="426" w:hanging="426"/>
+        <w:rPr>
+          <w:rStyle w:val="a9"/>
+          <w:color w:val="auto"/>
+          <w:sz w:val="22"/>
+          <w:u w:val="none"/>
+        </w:rPr>
+      </w:pPr>
+      <w:r>
+        <w:rPr>
+          <w:rStyle w:val="a9"/>
+          <w:color w:val="auto"/>
+          <w:sz w:val="22"/>
+          <w:u w:val="none"/>
+        </w:rPr>
+        <w:t xml:space="preserve">Pieter Abbeel et al, </w:t>
+      </w:r>
+      <w:r>
+        <w:rPr>
+          <w:rStyle w:val="a9"/>
+          <w:i/>
+          <w:color w:val="auto"/>
+          <w:sz w:val="22"/>
+          <w:u w:val="none"/>
+        </w:rPr>
+        <w:t>Discriminative Training of Kalman Filters</w:t>
+      </w:r>
+      <w:r>
+        <w:rPr>
+          <w:rStyle w:val="a9"/>
+          <w:color w:val="auto"/>
+          <w:sz w:val="22"/>
+          <w:u w:val="none"/>
+        </w:rPr>
+        <w:t>, 2005</w:t>
+      </w:r>
+    </w:p>
+    <w:p>
+      <w:pPr>
+        <w:pStyle w:val="a8"/>
+        <w:numPr>
+          <w:ilvl w:val="0"/>
+          <w:numId w:val="2"/>
+        </w:numPr>
+        <w:ind w:left="426" w:hanging="426"/>
+        <w:rPr>
+          <w:rStyle w:val="a9"/>
+          <w:color w:val="auto"/>
+          <w:sz w:val="22"/>
+          <w:u w:val="none"/>
+        </w:rPr>
+      </w:pPr>
+      <w:hyperlink r:id="rId17" w:history="1">
+        <w:r>
+          <w:rPr>
+            <w:rStyle w:val="a9"/>
+            <w:sz w:val="22"/>
+          </w:rPr>
+          <w:t>https://scikit-optimize.github.io</w:t>
+        </w:r>
+      </w:hyperlink>
+    </w:p>
+    <w:p>
+      <w:pPr>
+        <w:pStyle w:val="a8"/>
+        <w:rPr>
+          <w:rStyle w:val="a9"/>
+          <w:color w:val="auto"/>
+          <w:sz w:val="22"/>
+          <w:u w:val="none"/>
+        </w:rPr>
+      </w:pPr>
+    </w:p>
+    <w:p>
+      <w:pPr>
+        <w:ind w:left="360"/>
         <w:rPr>
           <w:sz w:val="22"/>
         </w:rPr>
@@ -799,6 +1768,119 @@
 <file path=word/numbering.xml><?xml version="1.0" encoding="utf-8"?>
 <w:numbering xmlns:wpc="http://schemas.microsoft.com/office/word/2010/wordprocessingCanvas" xmlns:mo="http://schemas.microsoft.com/office/mac/office/2008/main" xmlns:mc="http://schemas.openxmlformats.org/markup-compatibility/2006" xmlns:mv="urn:schemas-microsoft-com:mac:vml" xmlns:o="urn:schemas-microsoft-com:office:office" xmlns:r="http://schemas.openxmlformats.org/officeDocument/2006/relationships" xmlns:m="http://schemas.openxmlformats.org/officeDocument/2006/math" xmlns:v="urn:schemas-microsoft-com:vml" xmlns:wp14="http://schemas.microsoft.com/office/word/2010/wordprocessingDrawing" xmlns:wp="http://schemas.openxmlformats.org/drawingml/2006/wordprocessingDrawing" xmlns:w10="urn:schemas-microsoft-com:office:word" xmlns:w="http://schemas.openxmlformats.org/wordprocessingml/2006/main" xmlns:w14="http://schemas.microsoft.com/office/word/2010/wordml" xmlns:wpg="http://schemas.microsoft.com/office/word/2010/wordprocessingGroup" xmlns:wpi="http://schemas.microsoft.com/office/word/2010/wordprocessingInk" xmlns:wne="http://schemas.microsoft.com/office/word/2006/wordml" xmlns:wps="http://schemas.microsoft.com/office/word/2010/wordprocessingShape" mc:Ignorable="w14 wp14">
   <w:abstractNum w:abstractNumId="0">
+    <w:nsid w:val="0634387B"/>
+    <w:multiLevelType w:val="hybridMultilevel"/>
+    <w:tmpl w:val="EA7C5EE6"/>
+    <w:lvl w:ilvl="0" w:tplc="04090001">
+      <w:start w:val="1"/>
+      <w:numFmt w:val="bullet"/>
+      <w:lvlText w:val=""/>
+      <w:lvlJc w:val="left"/>
+      <w:pPr>
+        <w:ind w:left="720" w:hanging="360"/>
+      </w:pPr>
+      <w:rPr>
+        <w:rFonts w:ascii="Symbol" w:hAnsi="Symbol" w:hint="default"/>
+      </w:rPr>
+    </w:lvl>
+    <w:lvl w:ilvl="1" w:tplc="04090003" w:tentative="1">
+      <w:start w:val="1"/>
+      <w:numFmt w:val="bullet"/>
+      <w:lvlText w:val="o"/>
+      <w:lvlJc w:val="left"/>
+      <w:pPr>
+        <w:ind w:left="1440" w:hanging="360"/>
+      </w:pPr>
+      <w:rPr>
+        <w:rFonts w:ascii="Courier New" w:hAnsi="Courier New" w:hint="default"/>
+      </w:rPr>
+    </w:lvl>
+    <w:lvl w:ilvl="2" w:tplc="04090005" w:tentative="1">
+      <w:start w:val="1"/>
+      <w:numFmt w:val="bullet"/>
+      <w:lvlText w:val=""/>
+      <w:lvlJc w:val="left"/>
+      <w:pPr>
+        <w:ind w:left="2160" w:hanging="360"/>
+      </w:pPr>
+      <w:rPr>
+        <w:rFonts w:ascii="Wingdings" w:hAnsi="Wingdings" w:hint="default"/>
+      </w:rPr>
+    </w:lvl>
+    <w:lvl w:ilvl="3" w:tplc="04090001" w:tentative="1">
+      <w:start w:val="1"/>
+      <w:numFmt w:val="bullet"/>
+      <w:lvlText w:val=""/>
+      <w:lvlJc w:val="left"/>
+      <w:pPr>
+        <w:ind w:left="2880" w:hanging="360"/>
+      </w:pPr>
+      <w:rPr>
+        <w:rFonts w:ascii="Symbol" w:hAnsi="Symbol" w:hint="default"/>
+      </w:rPr>
+    </w:lvl>
+    <w:lvl w:ilvl="4" w:tplc="04090003" w:tentative="1">
+      <w:start w:val="1"/>
+      <w:numFmt w:val="bullet"/>
+      <w:lvlText w:val="o"/>
+      <w:lvlJc w:val="left"/>
+      <w:pPr>
+        <w:ind w:left="3600" w:hanging="360"/>
+      </w:pPr>
+      <w:rPr>
+        <w:rFonts w:ascii="Courier New" w:hAnsi="Courier New" w:hint="default"/>
+      </w:rPr>
+    </w:lvl>
+    <w:lvl w:ilvl="5" w:tplc="04090005" w:tentative="1">
+      <w:start w:val="1"/>
+      <w:numFmt w:val="bullet"/>
+      <w:lvlText w:val=""/>
+      <w:lvlJc w:val="left"/>
+      <w:pPr>
+        <w:ind w:left="4320" w:hanging="360"/>
+      </w:pPr>
+      <w:rPr>
+        <w:rFonts w:ascii="Wingdings" w:hAnsi="Wingdings" w:hint="default"/>
+      </w:rPr>
+    </w:lvl>
+    <w:lvl w:ilvl="6" w:tplc="04090001" w:tentative="1">
+      <w:start w:val="1"/>
+      <w:numFmt w:val="bullet"/>
+      <w:lvlText w:val=""/>
+      <w:lvlJc w:val="left"/>
+      <w:pPr>
+        <w:ind w:left="5040" w:hanging="360"/>
+      </w:pPr>
+      <w:rPr>
+        <w:rFonts w:ascii="Symbol" w:hAnsi="Symbol" w:hint="default"/>
+      </w:rPr>
+    </w:lvl>
+    <w:lvl w:ilvl="7" w:tplc="04090003" w:tentative="1">
+      <w:start w:val="1"/>
+      <w:numFmt w:val="bullet"/>
+      <w:lvlText w:val="o"/>
+      <w:lvlJc w:val="left"/>
+      <w:pPr>
+        <w:ind w:left="5760" w:hanging="360"/>
+      </w:pPr>
+      <w:rPr>
+        <w:rFonts w:ascii="Courier New" w:hAnsi="Courier New" w:hint="default"/>
+      </w:rPr>
+    </w:lvl>
+    <w:lvl w:ilvl="8" w:tplc="04090005" w:tentative="1">
+      <w:start w:val="1"/>
+      <w:numFmt w:val="bullet"/>
+      <w:lvlText w:val=""/>
+      <w:lvlJc w:val="left"/>
+      <w:pPr>
+        <w:ind w:left="6480" w:hanging="360"/>
+      </w:pPr>
+      <w:rPr>
+        <w:rFonts w:ascii="Wingdings" w:hAnsi="Wingdings" w:hint="default"/>
+      </w:rPr>
+    </w:lvl>
+  </w:abstractNum>
+  <w:abstractNum w:abstractNumId="1">
     <w:nsid w:val="145D7258"/>
     <w:multiLevelType w:val="hybridMultilevel"/>
     <w:tmpl w:val="D482224A"/>
@@ -884,7 +1966,96 @@
       </w:pPr>
     </w:lvl>
   </w:abstractNum>
-  <w:abstractNum w:abstractNumId="1">
+  <w:abstractNum w:abstractNumId="2">
+    <w:nsid w:val="16905068"/>
+    <w:multiLevelType w:val="hybridMultilevel"/>
+    <w:tmpl w:val="0FAC796C"/>
+    <w:lvl w:ilvl="0" w:tplc="B53441AA">
+      <w:start w:val="1"/>
+      <w:numFmt w:val="decimal"/>
+      <w:lvlText w:val="%1"/>
+      <w:lvlJc w:val="left"/>
+      <w:pPr>
+        <w:ind w:left="720" w:hanging="360"/>
+      </w:pPr>
+      <w:rPr>
+        <w:rFonts w:hint="default"/>
+      </w:rPr>
+    </w:lvl>
+    <w:lvl w:ilvl="1" w:tplc="04090019" w:tentative="1">
+      <w:start w:val="1"/>
+      <w:numFmt w:val="lowerLetter"/>
+      <w:lvlText w:val="%2."/>
+      <w:lvlJc w:val="left"/>
+      <w:pPr>
+        <w:ind w:left="1440" w:hanging="360"/>
+      </w:pPr>
+    </w:lvl>
+    <w:lvl w:ilvl="2" w:tplc="0409001B" w:tentative="1">
+      <w:start w:val="1"/>
+      <w:numFmt w:val="lowerRoman"/>
+      <w:lvlText w:val="%3."/>
+      <w:lvlJc w:val="right"/>
+      <w:pPr>
+        <w:ind w:left="2160" w:hanging="180"/>
+      </w:pPr>
+    </w:lvl>
+    <w:lvl w:ilvl="3" w:tplc="0409000F" w:tentative="1">
+      <w:start w:val="1"/>
+      <w:numFmt w:val="decimal"/>
+      <w:lvlText w:val="%4."/>
+      <w:lvlJc w:val="left"/>
+      <w:pPr>
+        <w:ind w:left="2880" w:hanging="360"/>
+      </w:pPr>
+    </w:lvl>
+    <w:lvl w:ilvl="4" w:tplc="04090019" w:tentative="1">
+      <w:start w:val="1"/>
+      <w:numFmt w:val="lowerLetter"/>
+      <w:lvlText w:val="%5."/>
+      <w:lvlJc w:val="left"/>
+      <w:pPr>
+        <w:ind w:left="3600" w:hanging="360"/>
+      </w:pPr>
+    </w:lvl>
+    <w:lvl w:ilvl="5" w:tplc="0409001B" w:tentative="1">
+      <w:start w:val="1"/>
+      <w:numFmt w:val="lowerRoman"/>
+      <w:lvlText w:val="%6."/>
+      <w:lvlJc w:val="right"/>
+      <w:pPr>
+        <w:ind w:left="4320" w:hanging="180"/>
+      </w:pPr>
+    </w:lvl>
+    <w:lvl w:ilvl="6" w:tplc="0409000F" w:tentative="1">
+      <w:start w:val="1"/>
+      <w:numFmt w:val="decimal"/>
+      <w:lvlText w:val="%7."/>
+      <w:lvlJc w:val="left"/>
+      <w:pPr>
+        <w:ind w:left="5040" w:hanging="360"/>
+      </w:pPr>
+    </w:lvl>
+    <w:lvl w:ilvl="7" w:tplc="04090019" w:tentative="1">
+      <w:start w:val="1"/>
+      <w:numFmt w:val="lowerLetter"/>
+      <w:lvlText w:val="%8."/>
+      <w:lvlJc w:val="left"/>
+      <w:pPr>
+        <w:ind w:left="5760" w:hanging="360"/>
+      </w:pPr>
+    </w:lvl>
+    <w:lvl w:ilvl="8" w:tplc="0409001B" w:tentative="1">
+      <w:start w:val="1"/>
+      <w:numFmt w:val="lowerRoman"/>
+      <w:lvlText w:val="%9."/>
+      <w:lvlJc w:val="right"/>
+      <w:pPr>
+        <w:ind w:left="6480" w:hanging="180"/>
+      </w:pPr>
+    </w:lvl>
+  </w:abstractNum>
+  <w:abstractNum w:abstractNumId="3">
     <w:nsid w:val="28EB04B1"/>
     <w:multiLevelType w:val="hybridMultilevel"/>
     <w:tmpl w:val="709CA086"/>
@@ -997,10 +2168,123 @@
       </w:rPr>
     </w:lvl>
   </w:abstractNum>
-  <w:abstractNum w:abstractNumId="2">
+  <w:abstractNum w:abstractNumId="4">
+    <w:nsid w:val="385F60A9"/>
+    <w:multiLevelType w:val="hybridMultilevel"/>
+    <w:tmpl w:val="0BFAEB7E"/>
+    <w:lvl w:ilvl="0" w:tplc="04090001">
+      <w:start w:val="1"/>
+      <w:numFmt w:val="bullet"/>
+      <w:lvlText w:val=""/>
+      <w:lvlJc w:val="left"/>
+      <w:pPr>
+        <w:ind w:left="720" w:hanging="360"/>
+      </w:pPr>
+      <w:rPr>
+        <w:rFonts w:ascii="Symbol" w:hAnsi="Symbol" w:hint="default"/>
+      </w:rPr>
+    </w:lvl>
+    <w:lvl w:ilvl="1" w:tplc="04090003" w:tentative="1">
+      <w:start w:val="1"/>
+      <w:numFmt w:val="bullet"/>
+      <w:lvlText w:val="o"/>
+      <w:lvlJc w:val="left"/>
+      <w:pPr>
+        <w:ind w:left="1440" w:hanging="360"/>
+      </w:pPr>
+      <w:rPr>
+        <w:rFonts w:ascii="Courier New" w:hAnsi="Courier New" w:hint="default"/>
+      </w:rPr>
+    </w:lvl>
+    <w:lvl w:ilvl="2" w:tplc="04090005" w:tentative="1">
+      <w:start w:val="1"/>
+      <w:numFmt w:val="bullet"/>
+      <w:lvlText w:val=""/>
+      <w:lvlJc w:val="left"/>
+      <w:pPr>
+        <w:ind w:left="2160" w:hanging="360"/>
+      </w:pPr>
+      <w:rPr>
+        <w:rFonts w:ascii="Wingdings" w:hAnsi="Wingdings" w:hint="default"/>
+      </w:rPr>
+    </w:lvl>
+    <w:lvl w:ilvl="3" w:tplc="04090001" w:tentative="1">
+      <w:start w:val="1"/>
+      <w:numFmt w:val="bullet"/>
+      <w:lvlText w:val=""/>
+      <w:lvlJc w:val="left"/>
+      <w:pPr>
+        <w:ind w:left="2880" w:hanging="360"/>
+      </w:pPr>
+      <w:rPr>
+        <w:rFonts w:ascii="Symbol" w:hAnsi="Symbol" w:hint="default"/>
+      </w:rPr>
+    </w:lvl>
+    <w:lvl w:ilvl="4" w:tplc="04090003" w:tentative="1">
+      <w:start w:val="1"/>
+      <w:numFmt w:val="bullet"/>
+      <w:lvlText w:val="o"/>
+      <w:lvlJc w:val="left"/>
+      <w:pPr>
+        <w:ind w:left="3600" w:hanging="360"/>
+      </w:pPr>
+      <w:rPr>
+        <w:rFonts w:ascii="Courier New" w:hAnsi="Courier New" w:hint="default"/>
+      </w:rPr>
+    </w:lvl>
+    <w:lvl w:ilvl="5" w:tplc="04090005" w:tentative="1">
+      <w:start w:val="1"/>
+      <w:numFmt w:val="bullet"/>
+      <w:lvlText w:val=""/>
+      <w:lvlJc w:val="left"/>
+      <w:pPr>
+        <w:ind w:left="4320" w:hanging="360"/>
+      </w:pPr>
+      <w:rPr>
+        <w:rFonts w:ascii="Wingdings" w:hAnsi="Wingdings" w:hint="default"/>
+      </w:rPr>
+    </w:lvl>
+    <w:lvl w:ilvl="6" w:tplc="04090001" w:tentative="1">
+      <w:start w:val="1"/>
+      <w:numFmt w:val="bullet"/>
+      <w:lvlText w:val=""/>
+      <w:lvlJc w:val="left"/>
+      <w:pPr>
+        <w:ind w:left="5040" w:hanging="360"/>
+      </w:pPr>
+      <w:rPr>
+        <w:rFonts w:ascii="Symbol" w:hAnsi="Symbol" w:hint="default"/>
+      </w:rPr>
+    </w:lvl>
+    <w:lvl w:ilvl="7" w:tplc="04090003" w:tentative="1">
+      <w:start w:val="1"/>
+      <w:numFmt w:val="bullet"/>
+      <w:lvlText w:val="o"/>
+      <w:lvlJc w:val="left"/>
+      <w:pPr>
+        <w:ind w:left="5760" w:hanging="360"/>
+      </w:pPr>
+      <w:rPr>
+        <w:rFonts w:ascii="Courier New" w:hAnsi="Courier New" w:hint="default"/>
+      </w:rPr>
+    </w:lvl>
+    <w:lvl w:ilvl="8" w:tplc="04090005" w:tentative="1">
+      <w:start w:val="1"/>
+      <w:numFmt w:val="bullet"/>
+      <w:lvlText w:val=""/>
+      <w:lvlJc w:val="left"/>
+      <w:pPr>
+        <w:ind w:left="6480" w:hanging="360"/>
+      </w:pPr>
+      <w:rPr>
+        <w:rFonts w:ascii="Wingdings" w:hAnsi="Wingdings" w:hint="default"/>
+      </w:rPr>
+    </w:lvl>
+  </w:abstractNum>
+  <w:abstractNum w:abstractNumId="5">
     <w:nsid w:val="3EC7207D"/>
     <w:multiLevelType w:val="hybridMultilevel"/>
-    <w:tmpl w:val="0FAC796C"/>
+    <w:tmpl w:val="8FE00866"/>
     <w:lvl w:ilvl="0" w:tplc="B53441AA">
       <w:start w:val="1"/>
       <w:numFmt w:val="decimal"/>
@@ -1086,7 +2370,7 @@
       </w:pPr>
     </w:lvl>
   </w:abstractNum>
-  <w:abstractNum w:abstractNumId="3">
+  <w:abstractNum w:abstractNumId="6">
     <w:nsid w:val="55B01746"/>
     <w:multiLevelType w:val="hybridMultilevel"/>
     <w:tmpl w:val="D5C6CD5E"/>
@@ -1175,7 +2459,7 @@
       </w:pPr>
     </w:lvl>
   </w:abstractNum>
-  <w:abstractNum w:abstractNumId="4">
+  <w:abstractNum w:abstractNumId="7">
     <w:nsid w:val="737119AE"/>
     <w:multiLevelType w:val="hybridMultilevel"/>
     <w:tmpl w:val="D4D44A98"/>
@@ -1264,7 +2548,7 @@
       </w:pPr>
     </w:lvl>
   </w:abstractNum>
-  <w:abstractNum w:abstractNumId="5">
+  <w:abstractNum w:abstractNumId="8">
     <w:nsid w:val="77F24E24"/>
     <w:multiLevelType w:val="hybridMultilevel"/>
     <w:tmpl w:val="3732F6D6"/>
@@ -1351,22 +2635,31 @@
     </w:lvl>
   </w:abstractNum>
   <w:num w:numId="1">
+    <w:abstractNumId w:val="8"/>
+  </w:num>
+  <w:num w:numId="2">
+    <w:abstractNumId w:val="7"/>
+  </w:num>
+  <w:num w:numId="3">
     <w:abstractNumId w:val="5"/>
   </w:num>
-  <w:num w:numId="2">
+  <w:num w:numId="4">
+    <w:abstractNumId w:val="1"/>
+  </w:num>
+  <w:num w:numId="5">
+    <w:abstractNumId w:val="6"/>
+  </w:num>
+  <w:num w:numId="6">
+    <w:abstractNumId w:val="3"/>
+  </w:num>
+  <w:num w:numId="7">
+    <w:abstractNumId w:val="2"/>
+  </w:num>
+  <w:num w:numId="8">
     <w:abstractNumId w:val="4"/>
   </w:num>
-  <w:num w:numId="3">
-    <w:abstractNumId w:val="2"/>
-  </w:num>
-  <w:num w:numId="4">
+  <w:num w:numId="9">
     <w:abstractNumId w:val="0"/>
-  </w:num>
-  <w:num w:numId="5">
-    <w:abstractNumId w:val="3"/>
-  </w:num>
-  <w:num w:numId="6">
-    <w:abstractNumId w:val="1"/>
   </w:num>
 </w:numbering>
 </file>
@@ -1761,6 +3054,16 @@
     <w:qFormat/>
     <w:rsid w:val="00E3410F"/>
   </w:style>
+  <w:style w:type="character" w:styleId="af1">
+    <w:name w:val="Placeholder Text"/>
+    <w:basedOn w:val="a0"/>
+    <w:uiPriority w:val="99"/>
+    <w:semiHidden/>
+    <w:rsid w:val="008A59E2"/>
+    <w:rPr>
+      <w:color w:val="808080"/>
+    </w:rPr>
+  </w:style>
 </w:styles>
 </file>
 
@@ -2153,6 +3456,16 @@
     <w:uiPriority w:val="1"/>
     <w:qFormat/>
     <w:rsid w:val="00E3410F"/>
+  </w:style>
+  <w:style w:type="character" w:styleId="af1">
+    <w:name w:val="Placeholder Text"/>
+    <w:basedOn w:val="a0"/>
+    <w:uiPriority w:val="99"/>
+    <w:semiHidden/>
+    <w:rsid w:val="008A59E2"/>
+    <w:rPr>
+      <w:color w:val="808080"/>
+    </w:rPr>
   </w:style>
 </w:styles>
 </file>
@@ -2482,7 +3795,7 @@
 </file>
 
 <file path=customXml/itemProps1.xml><?xml version="1.0" encoding="utf-8"?>
-<ds:datastoreItem xmlns:ds="http://schemas.openxmlformats.org/officeDocument/2006/customXml" ds:itemID="{11DE4A9F-521E-CE4E-BB13-28629A7E11A9}">
+<ds:datastoreItem xmlns:ds="http://schemas.openxmlformats.org/officeDocument/2006/customXml" ds:itemID="{CFB15CB4-1E57-AE4D-AEAF-E6422FCC75C1}">
   <ds:schemaRefs>
     <ds:schemaRef ds:uri="http://schemas.openxmlformats.org/officeDocument/2006/bibliography"/>
   </ds:schemaRefs>

</xml_diff>

<commit_message>
Finalize third section of writeup
</commit_message>
<xml_diff>
--- a/doc_srcs/writeup.docx
+++ b/doc_srcs/writeup.docx
@@ -479,7 +479,13 @@
         <w:t>. The formula (1) turns into multiplications of multi-dimensional integrals</w:t>
       </w:r>
       <w:r>
-        <w:t xml:space="preserve">, which are approximated by Gaussian distributions (Kalman Filter) or set of randomly generated </w:t>
+        <w:t xml:space="preserve">, which </w:t>
+      </w:r>
+      <w:r>
+        <w:t>can be</w:t>
+      </w:r>
+      <w:r>
+        <w:t xml:space="preserve"> approximated by Gaussian distributions (Kalman Filter) or set of randomly generated </w:t>
       </w:r>
       <w:r>
         <w:t>particles (Particle Filter).</w:t>
@@ -648,13 +654,46 @@
         </w:numPr>
       </w:pPr>
       <w:r>
-        <w:t>New states linearly depend on previous states and observations</w:t>
+        <w:t>Each new state</w:t>
+      </w:r>
+      <w:r>
+        <w:t xml:space="preserve"> linearly depend</w:t>
+      </w:r>
+      <w:r>
+        <w:t>s</w:t>
+      </w:r>
+      <w:r>
+        <w:t xml:space="preserve"> on </w:t>
+      </w:r>
+      <w:r>
+        <w:t xml:space="preserve">the </w:t>
+      </w:r>
+      <w:r>
+        <w:t xml:space="preserve">previous state and </w:t>
+      </w:r>
+      <w:r>
+        <w:t xml:space="preserve">current </w:t>
+      </w:r>
+      <w:r>
+        <w:t>observations</w:t>
       </w:r>
       <w:r>
         <w:t>;</w:t>
       </w:r>
       <w:r>
-        <w:t xml:space="preserve"> or this dependency can be linearly approximated</w:t>
+        <w:t xml:space="preserve"> or th</w:t>
+      </w:r>
+      <w:r>
+        <w:t>ese</w:t>
+      </w:r>
+      <w:r>
+        <w:t xml:space="preserve"> dependenc</w:t>
+      </w:r>
+      <w:r>
+        <w:t>ies</w:t>
+      </w:r>
+      <w:r>
+        <w:t xml:space="preserve"> can be linearly approximated</w:t>
       </w:r>
     </w:p>
     <w:p/>
@@ -667,7 +706,10 @@
         </w:numPr>
       </w:pPr>
       <w:r>
-        <w:t>States and observation dis</w:t>
+        <w:t>State</w:t>
+      </w:r>
+      <w:r>
+        <w:t xml:space="preserve"> and observation dis</w:t>
       </w:r>
       <w:r>
         <w:t>tributions are Gaussian</w:t>
@@ -721,10 +763,43 @@
     <w:p/>
     <w:p>
       <w:r>
-        <w:t>Unimodal property of Gaussian Filter limits the applicability of the classical implementation of the Kalman Filter: it can be used only for object tracking (inferring position of the robot from the previously known position and observations), but not for localization (inferring position of the robot from observations, where multiple possible solutions</w:t>
-      </w:r>
-      <w:r>
-        <w:t xml:space="preserve"> of localizations exist)</w:t>
+        <w:t>Unimodal property of Gaussian Filter limits the applicability of the classical implementation of the Kalman Filter: it can be used only for object tra</w:t>
+      </w:r>
+      <w:r>
+        <w:t>cking (inferring position of a</w:t>
+      </w:r>
+      <w:r>
+        <w:t xml:space="preserve"> robot from the previously known position and observations), but not for localization (inferring position of </w:t>
+      </w:r>
+      <w:r>
+        <w:t>a</w:t>
+      </w:r>
+      <w:r>
+        <w:t xml:space="preserve"> robot </w:t>
+      </w:r>
+      <w:r>
+        <w:t xml:space="preserve">only </w:t>
+      </w:r>
+      <w:r>
+        <w:t xml:space="preserve">from observations, where multiple </w:t>
+      </w:r>
+      <w:r>
+        <w:t>potential</w:t>
+      </w:r>
+      <w:r>
+        <w:t xml:space="preserve"> </w:t>
+      </w:r>
+      <w:r>
+        <w:t>positions, corresponding to the same observations</w:t>
+      </w:r>
+      <w:r>
+        <w:t>,</w:t>
+      </w:r>
+      <w:r>
+        <w:t xml:space="preserve"> exist</w:t>
+      </w:r>
+      <w:r>
+        <w:t>)</w:t>
       </w:r>
       <w:r>
         <w:t>.</w:t>
@@ -855,7 +930,25 @@
         </w:numPr>
       </w:pPr>
       <w:r>
-        <w:t>States may non-linearly depend on previous states and observation</w:t>
+        <w:t>Each new s</w:t>
+      </w:r>
+      <w:r>
+        <w:t xml:space="preserve">tate may non-linearly depend on </w:t>
+      </w:r>
+      <w:r>
+        <w:t xml:space="preserve">the </w:t>
+      </w:r>
+      <w:r>
+        <w:t xml:space="preserve">previous state and </w:t>
+      </w:r>
+      <w:r>
+        <w:t xml:space="preserve">current </w:t>
+      </w:r>
+      <w:r>
+        <w:t>observation</w:t>
+      </w:r>
+      <w:r>
+        <w:t>s</w:t>
       </w:r>
     </w:p>
     <w:p/>
@@ -952,7 +1045,13 @@
         <w:t xml:space="preserve"> and should be </w:t>
       </w:r>
       <w:r>
-        <w:t>determined from observations from inception</w:t>
+        <w:t xml:space="preserve">determined </w:t>
+      </w:r>
+      <w:r>
+        <w:t xml:space="preserve">only </w:t>
+      </w:r>
+      <w:r>
+        <w:t>from observations from inception</w:t>
       </w:r>
       <w:r>
         <w:t>.</w:t>
@@ -1046,7 +1145,19 @@
     <w:p/>
     <w:p>
       <w:r>
-        <w:t xml:space="preserve">Since Particle Filter exponentially depends on the state </w:t>
+        <w:t xml:space="preserve">Since Particle Filter </w:t>
+      </w:r>
+      <w:r>
+        <w:t xml:space="preserve">complexity </w:t>
+      </w:r>
+      <w:r>
+        <w:t xml:space="preserve">exponentially </w:t>
+      </w:r>
+      <w:r>
+        <w:t>grows with</w:t>
+      </w:r>
+      <w:r>
+        <w:t xml:space="preserve"> the state </w:t>
       </w:r>
       <w:r>
         <w:t>size</w:t>
@@ -1064,12 +1175,7 @@
     <w:p/>
     <w:p>
       <w:r>
-        <w:t>The robot, described in this paper, has 3 degrees of freedom: X and Y coordinate along the ground plane, and orientation yaw. Thus, it can be efficiently localized with Particle Filter, implemented in am</w:t>
-      </w:r>
-      <w:bookmarkStart w:id="0" w:name="_GoBack"/>
-      <w:bookmarkEnd w:id="0"/>
-      <w:r>
-        <w:t>cl ROS package.</w:t>
+        <w:t>The robot, described in this paper, has 3 degrees of freedom: X and Y coordinate along the ground plane, and orientation yaw. Thus, it can be efficiently localized with Particle Filter, implemented in amcl ROS package.</w:t>
       </w:r>
     </w:p>
     <w:p>
@@ -1090,8 +1196,71 @@
     <w:p/>
     <w:p>
       <w:pPr>
+        <w:jc w:val="center"/>
+      </w:pPr>
+      <w:r>
+        <w:rPr>
+          <w:noProof/>
+        </w:rPr>
+        <w:drawing>
+          <wp:inline distT="0" distB="0" distL="0" distR="0" wp14:anchorId="67AF24AD" wp14:editId="2824EB5E">
+            <wp:extent cx="2812415" cy="2560320"/>
+            <wp:effectExtent l="0" t="0" r="6985" b="5080"/>
+            <wp:docPr id="1" name="" descr="Macintosh HD:Users:dmitrygavrilenko:MacProgramming:Udacity:nd209:Term2:RoboND-Localization-Project:doc_srcs:my_bot_rviz.png"/>
+            <wp:cNvGraphicFramePr>
+              <a:graphicFrameLocks xmlns:a="http://schemas.openxmlformats.org/drawingml/2006/main" noChangeAspect="1"/>
+            </wp:cNvGraphicFramePr>
+            <a:graphic xmlns:a="http://schemas.openxmlformats.org/drawingml/2006/main">
+              <a:graphicData uri="http://schemas.openxmlformats.org/drawingml/2006/picture">
+                <pic:pic xmlns:pic="http://schemas.openxmlformats.org/drawingml/2006/picture">
+                  <pic:nvPicPr>
+                    <pic:cNvPr id="0" name="Picture 1" descr="Macintosh HD:Users:dmitrygavrilenko:MacProgramming:Udacity:nd209:Term2:RoboND-Localization-Project:doc_srcs:my_bot_rviz.png"/>
+                    <pic:cNvPicPr>
+                      <a:picLocks noChangeAspect="1" noChangeArrowheads="1"/>
+                    </pic:cNvPicPr>
+                  </pic:nvPicPr>
+                  <pic:blipFill>
+                    <a:blip r:embed="rId11">
+                      <a:extLst>
+                        <a:ext uri="{28A0092B-C50C-407E-A947-70E740481C1C}">
+                          <a14:useLocalDpi xmlns:a14="http://schemas.microsoft.com/office/drawing/2010/main" val="0"/>
+                        </a:ext>
+                      </a:extLst>
+                    </a:blip>
+                    <a:srcRect/>
+                    <a:stretch>
+                      <a:fillRect/>
+                    </a:stretch>
+                  </pic:blipFill>
+                  <pic:spPr bwMode="auto">
+                    <a:xfrm>
+                      <a:off x="0" y="0"/>
+                      <a:ext cx="2812415" cy="2560320"/>
+                    </a:xfrm>
+                    <a:prstGeom prst="rect">
+                      <a:avLst/>
+                    </a:prstGeom>
+                    <a:noFill/>
+                    <a:ln>
+                      <a:noFill/>
+                    </a:ln>
+                    <a:extLst>
+                      <a:ext uri="{FAA26D3D-D897-4be2-8F04-BA451C77F1D7}">
+                        <ma14:placeholderFlag xmlns:ma14="http://schemas.microsoft.com/office/mac/drawingml/2011/main"/>
+                      </a:ext>
+                    </a:extLst>
+                  </pic:spPr>
+                </pic:pic>
+              </a:graphicData>
+            </a:graphic>
+          </wp:inline>
+        </w:drawing>
+      </w:r>
+    </w:p>
+    <w:p>
+      <w:pPr>
         <w:pStyle w:val="af0"/>
-        <w:ind w:left="720"/>
+        <w:jc w:val="center"/>
         <w:rPr>
           <w:rFonts w:ascii="Arial" w:hAnsi="Arial"/>
         </w:rPr>
@@ -1118,7 +1287,540 @@
         <w:rPr>
           <w:rFonts w:ascii="Arial" w:hAnsi="Arial"/>
         </w:rPr>
-        <w:t>TODO</w:t>
+        <w:t>my_bot reaching navigation_goal</w:t>
+      </w:r>
+    </w:p>
+    <w:p>
+      <w:pPr>
+        <w:pStyle w:val="af0"/>
+        <w:jc w:val="center"/>
+        <w:rPr>
+          <w:rFonts w:ascii="Arial" w:hAnsi="Arial"/>
+        </w:rPr>
+      </w:pPr>
+    </w:p>
+    <w:p>
+      <w:pPr>
+        <w:pStyle w:val="af0"/>
+      </w:pPr>
+      <w:r>
+        <w:t>Fig. 1 shows the robot, designed from inception within the scope of “Where Am I” project, which has reached the goal, sent by navigation_goal node.</w:t>
+      </w:r>
+    </w:p>
+    <w:p>
+      <w:pPr>
+        <w:pStyle w:val="af0"/>
+      </w:pPr>
+    </w:p>
+    <w:p>
+      <w:pPr>
+        <w:pStyle w:val="af0"/>
+        <w:rPr>
+          <w:rFonts w:ascii="Arial" w:hAnsi="Arial"/>
+        </w:rPr>
+      </w:pPr>
+    </w:p>
+    <w:p>
+      <w:pPr>
+        <w:pStyle w:val="af0"/>
+        <w:rPr>
+          <w:rFonts w:ascii="Arial" w:hAnsi="Arial"/>
+        </w:rPr>
+      </w:pPr>
+      <w:r>
+        <w:rPr>
+          <w:rFonts w:ascii="Arial" w:hAnsi="Arial"/>
+          <w:noProof/>
+        </w:rPr>
+        <w:drawing>
+          <wp:inline distT="0" distB="0" distL="0" distR="0" wp14:anchorId="733E9CEC" wp14:editId="7A107D35">
+            <wp:extent cx="3324860" cy="1662430"/>
+            <wp:effectExtent l="0" t="0" r="2540" b="0"/>
+            <wp:docPr id="2" name="Изображение 2" descr="Macintosh HD:Users:dmitrygavrilenko:MacProgramming:Udacity:nd209:Term2:RoboND-Localization-Project:doc_srcs:my_bot.png"/>
+            <wp:cNvGraphicFramePr>
+              <a:graphicFrameLocks xmlns:a="http://schemas.openxmlformats.org/drawingml/2006/main" noChangeAspect="1"/>
+            </wp:cNvGraphicFramePr>
+            <a:graphic xmlns:a="http://schemas.openxmlformats.org/drawingml/2006/main">
+              <a:graphicData uri="http://schemas.openxmlformats.org/drawingml/2006/picture">
+                <pic:pic xmlns:pic="http://schemas.openxmlformats.org/drawingml/2006/picture">
+                  <pic:nvPicPr>
+                    <pic:cNvPr id="0" name="Picture 2" descr="Macintosh HD:Users:dmitrygavrilenko:MacProgramming:Udacity:nd209:Term2:RoboND-Localization-Project:doc_srcs:my_bot.png"/>
+                    <pic:cNvPicPr>
+                      <a:picLocks noChangeAspect="1" noChangeArrowheads="1"/>
+                    </pic:cNvPicPr>
+                  </pic:nvPicPr>
+                  <pic:blipFill>
+                    <a:blip r:embed="rId12">
+                      <a:extLst>
+                        <a:ext uri="{28A0092B-C50C-407E-A947-70E740481C1C}">
+                          <a14:useLocalDpi xmlns:a14="http://schemas.microsoft.com/office/drawing/2010/main" val="0"/>
+                        </a:ext>
+                      </a:extLst>
+                    </a:blip>
+                    <a:srcRect/>
+                    <a:stretch>
+                      <a:fillRect/>
+                    </a:stretch>
+                  </pic:blipFill>
+                  <pic:spPr bwMode="auto">
+                    <a:xfrm>
+                      <a:off x="0" y="0"/>
+                      <a:ext cx="3324860" cy="1662430"/>
+                    </a:xfrm>
+                    <a:prstGeom prst="rect">
+                      <a:avLst/>
+                    </a:prstGeom>
+                    <a:noFill/>
+                    <a:ln>
+                      <a:noFill/>
+                    </a:ln>
+                  </pic:spPr>
+                </pic:pic>
+              </a:graphicData>
+            </a:graphic>
+          </wp:inline>
+        </w:drawing>
+      </w:r>
+    </w:p>
+    <w:p>
+      <w:pPr>
+        <w:pStyle w:val="af0"/>
+        <w:jc w:val="center"/>
+        <w:rPr>
+          <w:rFonts w:ascii="Arial" w:hAnsi="Arial"/>
+        </w:rPr>
+      </w:pPr>
+      <w:r>
+        <w:rPr>
+          <w:rFonts w:ascii="Arial" w:hAnsi="Arial"/>
+        </w:rPr>
+        <w:t xml:space="preserve">Fig. </w:t>
+      </w:r>
+      <w:r>
+        <w:rPr>
+          <w:rFonts w:ascii="Arial" w:hAnsi="Arial"/>
+        </w:rPr>
+        <w:t>2.</w:t>
+      </w:r>
+      <w:r>
+        <w:rPr>
+          <w:rFonts w:ascii="Arial" w:hAnsi="Arial"/>
+        </w:rPr>
+        <w:t xml:space="preserve"> </w:t>
+      </w:r>
+      <w:r>
+        <w:rPr>
+          <w:rFonts w:ascii="Arial" w:hAnsi="Arial"/>
+        </w:rPr>
+        <w:t>my_bot side view</w:t>
+      </w:r>
+    </w:p>
+    <w:p>
+      <w:pPr>
+        <w:pStyle w:val="af0"/>
+        <w:rPr>
+          <w:rFonts w:ascii="Arial" w:hAnsi="Arial"/>
+        </w:rPr>
+      </w:pPr>
+    </w:p>
+    <w:p>
+      <w:pPr>
+        <w:pStyle w:val="af0"/>
+      </w:pPr>
+      <w:r>
+        <w:t xml:space="preserve">The robot model, shown in Fig. 2, reminds a vacuum cleaner robot with the LIDAR sensor installed in the top center to return 360 degree symmetric scan of the map. The camera is </w:t>
+      </w:r>
+      <w:r>
+        <w:t>installed</w:t>
+      </w:r>
+      <w:r>
+        <w:t xml:space="preserve"> in the </w:t>
+      </w:r>
+      <w:r>
+        <w:t>forward side</w:t>
+      </w:r>
+      <w:r>
+        <w:t xml:space="preserve"> of the cylindrical shape of the robot</w:t>
+      </w:r>
+      <w:r>
+        <w:t xml:space="preserve"> in order </w:t>
+      </w:r>
+      <w:r>
+        <w:t>to avoid occlusion of LIDAR sensor beams.</w:t>
+      </w:r>
+    </w:p>
+    <w:p>
+      <w:pPr>
+        <w:pStyle w:val="af0"/>
+      </w:pPr>
+    </w:p>
+    <w:p>
+      <w:pPr>
+        <w:pStyle w:val="af0"/>
+      </w:pPr>
+      <w:r>
+        <w:t>The forward camera also increases the stability of the robot, shifting its center of mass forward so that only three points of contact with the ground are enough: the caster and two wheels.</w:t>
+      </w:r>
+    </w:p>
+    <w:p>
+      <w:pPr>
+        <w:pStyle w:val="af0"/>
+      </w:pPr>
+    </w:p>
+    <w:p>
+      <w:pPr>
+        <w:pStyle w:val="af0"/>
+      </w:pPr>
+      <w:r>
+        <w:t xml:space="preserve">The robot wheels are located to the left and to the right from the origin of the robot to enable </w:t>
+      </w:r>
+      <w:r>
+        <w:t xml:space="preserve">pure </w:t>
+      </w:r>
+      <w:r>
+        <w:t>rotational motion around its center</w:t>
+      </w:r>
+      <w:r>
+        <w:t>.</w:t>
+      </w:r>
+      <w:r>
+        <w:t xml:space="preserve"> </w:t>
+      </w:r>
+      <w:r>
+        <w:t>TrajectoryPlannerROS</w:t>
+      </w:r>
+      <w:r>
+        <w:t xml:space="preserve"> path planner from base_local_planner expects that the robot can rotate around the origin of its local reference frame with</w:t>
+      </w:r>
+      <w:r>
+        <w:t xml:space="preserve"> zero</w:t>
+      </w:r>
+      <w:r>
+        <w:t xml:space="preserve"> linear </w:t>
+      </w:r>
+      <w:r>
+        <w:t>velocity</w:t>
+      </w:r>
+      <w:r>
+        <w:t xml:space="preserve">. An attempt to shift the wheels to the rear side of the robot failed: in this case, the robot is unable to rotate </w:t>
+      </w:r>
+      <w:r>
+        <w:t>around its origin</w:t>
+      </w:r>
+      <w:r>
+        <w:t xml:space="preserve"> without any linear motion.</w:t>
+      </w:r>
+    </w:p>
+    <w:p>
+      <w:pPr>
+        <w:pStyle w:val="af0"/>
+        <w:rPr>
+          <w:rFonts w:ascii="Arial" w:hAnsi="Arial"/>
+        </w:rPr>
+      </w:pPr>
+    </w:p>
+    <w:p>
+      <w:pPr>
+        <w:pStyle w:val="af0"/>
+        <w:jc w:val="center"/>
+      </w:pPr>
+      <w:r>
+        <w:rPr>
+          <w:noProof/>
+        </w:rPr>
+        <w:drawing>
+          <wp:inline distT="0" distB="0" distL="0" distR="0" wp14:anchorId="0208A902" wp14:editId="39ABBF1B">
+            <wp:extent cx="2754879" cy="2444981"/>
+            <wp:effectExtent l="0" t="0" r="0" b="0"/>
+            <wp:docPr id="3" name="Изображение 3" descr="Macintosh HD:Users:dmitrygavrilenko:MacProgramming:Udacity:nd209:Term2:RoboND-Localization-Project:doc_srcs:my_bot_gazebo.png"/>
+            <wp:cNvGraphicFramePr>
+              <a:graphicFrameLocks xmlns:a="http://schemas.openxmlformats.org/drawingml/2006/main" noChangeAspect="1"/>
+            </wp:cNvGraphicFramePr>
+            <a:graphic xmlns:a="http://schemas.openxmlformats.org/drawingml/2006/main">
+              <a:graphicData uri="http://schemas.openxmlformats.org/drawingml/2006/picture">
+                <pic:pic xmlns:pic="http://schemas.openxmlformats.org/drawingml/2006/picture">
+                  <pic:nvPicPr>
+                    <pic:cNvPr id="0" name="Picture 3" descr="Macintosh HD:Users:dmitrygavrilenko:MacProgramming:Udacity:nd209:Term2:RoboND-Localization-Project:doc_srcs:my_bot_gazebo.png"/>
+                    <pic:cNvPicPr>
+                      <a:picLocks noChangeAspect="1" noChangeArrowheads="1"/>
+                    </pic:cNvPicPr>
+                  </pic:nvPicPr>
+                  <pic:blipFill>
+                    <a:blip r:embed="rId13">
+                      <a:extLst>
+                        <a:ext uri="{28A0092B-C50C-407E-A947-70E740481C1C}">
+                          <a14:useLocalDpi xmlns:a14="http://schemas.microsoft.com/office/drawing/2010/main" val="0"/>
+                        </a:ext>
+                      </a:extLst>
+                    </a:blip>
+                    <a:srcRect/>
+                    <a:stretch>
+                      <a:fillRect/>
+                    </a:stretch>
+                  </pic:blipFill>
+                  <pic:spPr bwMode="auto">
+                    <a:xfrm>
+                      <a:off x="0" y="0"/>
+                      <a:ext cx="2755977" cy="2445955"/>
+                    </a:xfrm>
+                    <a:prstGeom prst="rect">
+                      <a:avLst/>
+                    </a:prstGeom>
+                    <a:noFill/>
+                    <a:ln>
+                      <a:noFill/>
+                    </a:ln>
+                  </pic:spPr>
+                </pic:pic>
+              </a:graphicData>
+            </a:graphic>
+          </wp:inline>
+        </w:drawing>
+      </w:r>
+    </w:p>
+    <w:p>
+      <w:pPr>
+        <w:pStyle w:val="af0"/>
+        <w:jc w:val="center"/>
+        <w:rPr>
+          <w:rFonts w:ascii="Arial" w:hAnsi="Arial"/>
+        </w:rPr>
+      </w:pPr>
+      <w:r>
+        <w:rPr>
+          <w:rFonts w:ascii="Arial" w:hAnsi="Arial"/>
+        </w:rPr>
+        <w:t xml:space="preserve">Fig. </w:t>
+      </w:r>
+      <w:r>
+        <w:rPr>
+          <w:rFonts w:ascii="Arial" w:hAnsi="Arial"/>
+        </w:rPr>
+        <w:t>3.</w:t>
+      </w:r>
+      <w:r>
+        <w:rPr>
+          <w:rFonts w:ascii="Arial" w:hAnsi="Arial"/>
+        </w:rPr>
+        <w:t xml:space="preserve"> </w:t>
+      </w:r>
+      <w:r>
+        <w:rPr>
+          <w:rFonts w:ascii="Arial" w:hAnsi="Arial"/>
+        </w:rPr>
+        <w:t>my_bot top view in Gazebo</w:t>
+      </w:r>
+    </w:p>
+    <w:p>
+      <w:pPr>
+        <w:pStyle w:val="af0"/>
+      </w:pPr>
+      <w:r>
+        <w:t>my_bot moves much faster than udacity_bot due to decreased weight and friction coefficients. Cylindrical shape simplifies local path planning task, because the orientation of the robot does not affect whether the map region is passable or not.</w:t>
+      </w:r>
+    </w:p>
+    <w:p>
+      <w:pPr>
+        <w:pStyle w:val="af0"/>
+      </w:pPr>
+    </w:p>
+    <w:p>
+      <w:pPr>
+        <w:jc w:val="center"/>
+      </w:pPr>
+      <w:r>
+        <w:rPr>
+          <w:noProof/>
+        </w:rPr>
+        <w:drawing>
+          <wp:inline distT="0" distB="0" distL="0" distR="0" wp14:anchorId="71E7C881" wp14:editId="73F8E880">
+            <wp:extent cx="2668039" cy="2334789"/>
+            <wp:effectExtent l="0" t="0" r="0" b="2540"/>
+            <wp:docPr id="4" name="Изображение 4" descr="Macintosh HD:Users:dmitrygavrilenko:MacProgramming:Udacity:nd209:Term2:RoboND-Localization-Project:doc_srcs:udacity_bot_rviz.png"/>
+            <wp:cNvGraphicFramePr>
+              <a:graphicFrameLocks xmlns:a="http://schemas.openxmlformats.org/drawingml/2006/main" noChangeAspect="1"/>
+            </wp:cNvGraphicFramePr>
+            <a:graphic xmlns:a="http://schemas.openxmlformats.org/drawingml/2006/main">
+              <a:graphicData uri="http://schemas.openxmlformats.org/drawingml/2006/picture">
+                <pic:pic xmlns:pic="http://schemas.openxmlformats.org/drawingml/2006/picture">
+                  <pic:nvPicPr>
+                    <pic:cNvPr id="0" name="Picture 4" descr="Macintosh HD:Users:dmitrygavrilenko:MacProgramming:Udacity:nd209:Term2:RoboND-Localization-Project:doc_srcs:udacity_bot_rviz.png"/>
+                    <pic:cNvPicPr>
+                      <a:picLocks noChangeAspect="1" noChangeArrowheads="1"/>
+                    </pic:cNvPicPr>
+                  </pic:nvPicPr>
+                  <pic:blipFill>
+                    <a:blip r:embed="rId14">
+                      <a:extLst>
+                        <a:ext uri="{28A0092B-C50C-407E-A947-70E740481C1C}">
+                          <a14:useLocalDpi xmlns:a14="http://schemas.microsoft.com/office/drawing/2010/main" val="0"/>
+                        </a:ext>
+                      </a:extLst>
+                    </a:blip>
+                    <a:srcRect/>
+                    <a:stretch>
+                      <a:fillRect/>
+                    </a:stretch>
+                  </pic:blipFill>
+                  <pic:spPr bwMode="auto">
+                    <a:xfrm>
+                      <a:off x="0" y="0"/>
+                      <a:ext cx="2668396" cy="2335102"/>
+                    </a:xfrm>
+                    <a:prstGeom prst="rect">
+                      <a:avLst/>
+                    </a:prstGeom>
+                    <a:noFill/>
+                    <a:ln>
+                      <a:noFill/>
+                    </a:ln>
+                  </pic:spPr>
+                </pic:pic>
+              </a:graphicData>
+            </a:graphic>
+          </wp:inline>
+        </w:drawing>
+      </w:r>
+    </w:p>
+    <w:p>
+      <w:pPr>
+        <w:pStyle w:val="af0"/>
+        <w:jc w:val="center"/>
+        <w:rPr>
+          <w:rFonts w:ascii="Arial" w:hAnsi="Arial"/>
+        </w:rPr>
+      </w:pPr>
+      <w:r>
+        <w:rPr>
+          <w:rFonts w:ascii="Arial" w:hAnsi="Arial"/>
+        </w:rPr>
+        <w:t xml:space="preserve">Fig. </w:t>
+      </w:r>
+      <w:r>
+        <w:rPr>
+          <w:rFonts w:ascii="Arial" w:hAnsi="Arial"/>
+        </w:rPr>
+        <w:t>4.</w:t>
+      </w:r>
+      <w:r>
+        <w:rPr>
+          <w:rFonts w:ascii="Arial" w:hAnsi="Arial"/>
+        </w:rPr>
+        <w:t xml:space="preserve"> </w:t>
+      </w:r>
+      <w:r>
+        <w:rPr>
+          <w:rFonts w:ascii="Arial" w:hAnsi="Arial"/>
+        </w:rPr>
+        <w:t>udacity_bot reaching navigation_goal</w:t>
+      </w:r>
+    </w:p>
+    <w:p>
+      <w:pPr>
+        <w:jc w:val="center"/>
+      </w:pPr>
+    </w:p>
+    <w:p>
+      <w:pPr>
+        <w:jc w:val="center"/>
+      </w:pPr>
+      <w:r>
+        <w:rPr>
+          <w:noProof/>
+        </w:rPr>
+        <w:drawing>
+          <wp:inline distT="0" distB="0" distL="0" distR="0" wp14:anchorId="30180C08" wp14:editId="2415C63D">
+            <wp:extent cx="2698115" cy="2540948"/>
+            <wp:effectExtent l="0" t="0" r="0" b="0"/>
+            <wp:docPr id="5" name="Изображение 5" descr="Macintosh HD:Users:dmitrygavrilenko:MacProgramming:Udacity:nd209:Term2:RoboND-Localization-Project:doc_srcs:udacity_bot_gazebo.png"/>
+            <wp:cNvGraphicFramePr>
+              <a:graphicFrameLocks xmlns:a="http://schemas.openxmlformats.org/drawingml/2006/main" noChangeAspect="1"/>
+            </wp:cNvGraphicFramePr>
+            <a:graphic xmlns:a="http://schemas.openxmlformats.org/drawingml/2006/main">
+              <a:graphicData uri="http://schemas.openxmlformats.org/drawingml/2006/picture">
+                <pic:pic xmlns:pic="http://schemas.openxmlformats.org/drawingml/2006/picture">
+                  <pic:nvPicPr>
+                    <pic:cNvPr id="0" name="Picture 5" descr="Macintosh HD:Users:dmitrygavrilenko:MacProgramming:Udacity:nd209:Term2:RoboND-Localization-Project:doc_srcs:udacity_bot_gazebo.png"/>
+                    <pic:cNvPicPr>
+                      <a:picLocks noChangeAspect="1" noChangeArrowheads="1"/>
+                    </pic:cNvPicPr>
+                  </pic:nvPicPr>
+                  <pic:blipFill>
+                    <a:blip r:embed="rId15">
+                      <a:extLst>
+                        <a:ext uri="{28A0092B-C50C-407E-A947-70E740481C1C}">
+                          <a14:useLocalDpi xmlns:a14="http://schemas.microsoft.com/office/drawing/2010/main" val="0"/>
+                        </a:ext>
+                      </a:extLst>
+                    </a:blip>
+                    <a:srcRect/>
+                    <a:stretch>
+                      <a:fillRect/>
+                    </a:stretch>
+                  </pic:blipFill>
+                  <pic:spPr bwMode="auto">
+                    <a:xfrm>
+                      <a:off x="0" y="0"/>
+                      <a:ext cx="2698115" cy="2540948"/>
+                    </a:xfrm>
+                    <a:prstGeom prst="rect">
+                      <a:avLst/>
+                    </a:prstGeom>
+                    <a:noFill/>
+                    <a:ln>
+                      <a:noFill/>
+                    </a:ln>
+                  </pic:spPr>
+                </pic:pic>
+              </a:graphicData>
+            </a:graphic>
+          </wp:inline>
+        </w:drawing>
+      </w:r>
+    </w:p>
+    <w:p>
+      <w:pPr>
+        <w:pStyle w:val="af0"/>
+        <w:jc w:val="center"/>
+        <w:rPr>
+          <w:rFonts w:ascii="Arial" w:hAnsi="Arial"/>
+        </w:rPr>
+      </w:pPr>
+      <w:r>
+        <w:rPr>
+          <w:rFonts w:ascii="Arial" w:hAnsi="Arial"/>
+        </w:rPr>
+        <w:t xml:space="preserve">Fig. </w:t>
+      </w:r>
+      <w:r>
+        <w:rPr>
+          <w:rFonts w:ascii="Arial" w:hAnsi="Arial"/>
+        </w:rPr>
+        <w:t>5.</w:t>
+      </w:r>
+      <w:r>
+        <w:rPr>
+          <w:rFonts w:ascii="Arial" w:hAnsi="Arial"/>
+        </w:rPr>
+        <w:t xml:space="preserve"> </w:t>
+      </w:r>
+      <w:r>
+        <w:rPr>
+          <w:rFonts w:ascii="Arial" w:hAnsi="Arial"/>
+        </w:rPr>
+        <w:t>udacity_bot top view in Gazebo</w:t>
+      </w:r>
+    </w:p>
+    <w:p/>
+    <w:p>
+      <w:r>
+        <w:t>udacity_bot was also set up to work well in practice. Rviz screenshot, corresponding to the navigation_goal pose</w:t>
+      </w:r>
+      <w:r>
+        <w:t>,</w:t>
+      </w:r>
+      <w:r>
+        <w:t xml:space="preserve"> is shown in Fig. 4. Gazebo screenshot, corresponding to the same moment, is in Fig. 5.</w:t>
       </w:r>
     </w:p>
     <w:p>
@@ -1136,10 +1838,90 @@
     <w:p/>
     <w:p>
       <w:r>
-        <w:t>TODO</w:t>
+        <w:t>Model configuration of my_bot consists of the following files:</w:t>
       </w:r>
     </w:p>
     <w:p/>
+    <w:p>
+      <w:r>
+        <w:t>./urdf/my_bot.xacro</w:t>
+      </w:r>
+      <w:r>
+        <w:t xml:space="preserve"> format is explained in [4] and ROS documentation. It defines the model visual and collision geometry in &lt;links&gt; as well as relationships between different parts of the robot in the form of &lt;joints&gt;. &lt;inertial&gt; values were taken from [12]. Initial tests with small &lt;inertial&gt; values, corresponding to the mass and the shape of the object, produced numerical errors in Gazebo simulator. Small damping and friction coefficients for wheels, as well as zero friction values for the caster helped to eliminate numerical stability issues.</w:t>
+      </w:r>
+    </w:p>
+    <w:p/>
+    <w:p>
+      <w:r>
+        <w:t>./urdf/my_bot.gazebo</w:t>
+      </w:r>
+      <w:r>
+        <w:t xml:space="preserve"> defines additional properties of sensors and controllers installed in the robot. Two actuators attached to left and right wheels control the robot motion. &lt;wheelSeparation&gt; define the distance between the left and right wheels, and &lt;wheelDiameter&gt; define the diameter of the wheels, defined in my_bot.xacro file. To prevent numerical stability issues with Gazebo, and allow fast motion, mu1 and mu2 friction coefficients are set zero for caster object, which is rigidly fixed to the chassis body: ROS does not have a specific joint type for the caster, therefore it is simulated with the fixed joint and zero friction.</w:t>
+      </w:r>
+    </w:p>
+    <w:p/>
+    <w:p>
+      <w:r>
+        <w:t>./config/</w:t>
+      </w:r>
+      <w:r>
+        <w:t>my_base_local_planner_params.yaml</w:t>
+      </w:r>
+      <w:r>
+        <w:t xml:space="preserve"> defines the properties of the local path planner</w:t>
+      </w:r>
+      <w:r>
+        <w:t xml:space="preserve"> </w:t>
+      </w:r>
+      <w:r>
+        <w:t>TrajectoryPla</w:t>
+      </w:r>
+      <w:bookmarkStart w:id="0" w:name="_GoBack"/>
+      <w:bookmarkEnd w:id="0"/>
+      <w:r>
+        <w:t>nnerROS.</w:t>
+      </w:r>
+      <w:r>
+        <w:t xml:space="preserve"> controller_frequency has been decreased to 10 times per second</w:t>
+      </w:r>
+      <w:r>
+        <w:t xml:space="preserve"> </w:t>
+      </w:r>
+      <w:r>
+        <w:t>as a good balance between performance and accuracy of the controller.</w:t>
+      </w:r>
+    </w:p>
+    <w:p>
+      <w:r>
+        <w:t xml:space="preserve"> </w:t>
+      </w:r>
+    </w:p>
+    <w:p>
+      <w:r>
+        <w:t>./config/</w:t>
+      </w:r>
+      <w:r>
+        <w:t>my_costmap_common_params.yaml</w:t>
+      </w:r>
+    </w:p>
+    <w:p/>
+    <w:p>
+      <w:r>
+        <w:t>./config/</w:t>
+      </w:r>
+      <w:r>
+        <w:t>my_global_costmap_params.yaml</w:t>
+      </w:r>
+    </w:p>
+    <w:p/>
+    <w:p>
+      <w:r>
+        <w:t>./config/</w:t>
+      </w:r>
+      <w:r>
+        <w:t>my_local_costmap_params.yaml</w:t>
+      </w:r>
+    </w:p>
     <w:p>
       <w:pPr>
         <w:pStyle w:val="1"/>
@@ -1260,7 +2042,7 @@
         </w:rPr>
         <w:t xml:space="preserve">, 2018, </w:t>
       </w:r>
-      <w:hyperlink r:id="rId11" w:history="1">
+      <w:hyperlink r:id="rId16" w:history="1">
         <w:r>
           <w:rPr>
             <w:rStyle w:val="a9"/>
@@ -1301,7 +2083,7 @@
         </w:rPr>
         <w:t xml:space="preserve">, 2016, </w:t>
       </w:r>
-      <w:hyperlink r:id="rId12" w:history="1">
+      <w:hyperlink r:id="rId17" w:history="1">
         <w:r>
           <w:rPr>
             <w:rStyle w:val="a9"/>
@@ -1393,7 +2175,7 @@
           <w:sz w:val="22"/>
         </w:rPr>
       </w:pPr>
-      <w:hyperlink r:id="rId13" w:history="1">
+      <w:hyperlink r:id="rId18" w:history="1">
         <w:r>
           <w:rPr>
             <w:rStyle w:val="a9"/>
@@ -1415,7 +2197,7 @@
           <w:sz w:val="22"/>
         </w:rPr>
       </w:pPr>
-      <w:hyperlink r:id="rId14" w:history="1">
+      <w:hyperlink r:id="rId19" w:history="1">
         <w:r>
           <w:rPr>
             <w:rStyle w:val="a9"/>
@@ -1462,7 +2244,7 @@
         </w:rPr>
         <w:br/>
       </w:r>
-      <w:hyperlink r:id="rId15" w:history="1">
+      <w:hyperlink r:id="rId20" w:history="1">
         <w:r>
           <w:rPr>
             <w:rStyle w:val="a9"/>
@@ -1493,27 +2275,13 @@
           <w:u w:val="none"/>
         </w:rPr>
       </w:pPr>
-      <w:hyperlink r:id="rId16" w:history="1">
+      <w:hyperlink r:id="rId21" w:history="1">
         <w:r>
           <w:rPr>
             <w:rStyle w:val="a9"/>
             <w:sz w:val="22"/>
           </w:rPr>
-          <w:t>https://medium.com/@fernandojaruchenunes/udacity-ro</w:t>
-        </w:r>
-        <w:r>
-          <w:rPr>
-            <w:rStyle w:val="a9"/>
-            <w:sz w:val="22"/>
-          </w:rPr>
-          <w:t>b</w:t>
-        </w:r>
-        <w:r>
-          <w:rPr>
-            <w:rStyle w:val="a9"/>
-            <w:sz w:val="22"/>
-          </w:rPr>
-          <w:t>otics-nd-project-6-where-am-i-8cd657063585</w:t>
+          <w:t>https://medium.com/@fernandojaruchenunes/udacity-robotics-nd-project-6-where-am-i-8cd657063585</w:t>
         </w:r>
       </w:hyperlink>
     </w:p>
@@ -1576,7 +2344,7 @@
           <w:u w:val="none"/>
         </w:rPr>
       </w:pPr>
-      <w:hyperlink r:id="rId17" w:history="1">
+      <w:hyperlink r:id="rId22" w:history="1">
         <w:r>
           <w:rPr>
             <w:rStyle w:val="a9"/>
@@ -1589,6 +2357,11 @@
     <w:p>
       <w:pPr>
         <w:pStyle w:val="a8"/>
+        <w:numPr>
+          <w:ilvl w:val="0"/>
+          <w:numId w:val="2"/>
+        </w:numPr>
+        <w:ind w:left="426" w:hanging="426"/>
         <w:rPr>
           <w:rStyle w:val="a9"/>
           <w:color w:val="auto"/>
@@ -1596,6 +2369,24 @@
           <w:u w:val="none"/>
         </w:rPr>
       </w:pPr>
+      <w:hyperlink r:id="rId23" w:history="1">
+        <w:r>
+          <w:rPr>
+            <w:rStyle w:val="a9"/>
+            <w:sz w:val="22"/>
+          </w:rPr>
+          <w:t>https://en.wikipedia.org/wiki/List_of_moments_of_inertia</w:t>
+        </w:r>
+      </w:hyperlink>
+      <w:r>
+        <w:rPr>
+          <w:rStyle w:val="a9"/>
+          <w:color w:val="auto"/>
+          <w:sz w:val="22"/>
+          <w:u w:val="none"/>
+        </w:rPr>
+        <w:t xml:space="preserve"> </w:t>
+      </w:r>
     </w:p>
     <w:p>
       <w:pPr>
@@ -2460,6 +3251,119 @@
     </w:lvl>
   </w:abstractNum>
   <w:abstractNum w:abstractNumId="7">
+    <w:nsid w:val="69A70B09"/>
+    <w:multiLevelType w:val="hybridMultilevel"/>
+    <w:tmpl w:val="11786F5E"/>
+    <w:lvl w:ilvl="0" w:tplc="04090001">
+      <w:start w:val="1"/>
+      <w:numFmt w:val="bullet"/>
+      <w:lvlText w:val=""/>
+      <w:lvlJc w:val="left"/>
+      <w:pPr>
+        <w:ind w:left="720" w:hanging="360"/>
+      </w:pPr>
+      <w:rPr>
+        <w:rFonts w:ascii="Symbol" w:hAnsi="Symbol" w:hint="default"/>
+      </w:rPr>
+    </w:lvl>
+    <w:lvl w:ilvl="1" w:tplc="04090003" w:tentative="1">
+      <w:start w:val="1"/>
+      <w:numFmt w:val="bullet"/>
+      <w:lvlText w:val="o"/>
+      <w:lvlJc w:val="left"/>
+      <w:pPr>
+        <w:ind w:left="1440" w:hanging="360"/>
+      </w:pPr>
+      <w:rPr>
+        <w:rFonts w:ascii="Courier New" w:hAnsi="Courier New" w:hint="default"/>
+      </w:rPr>
+    </w:lvl>
+    <w:lvl w:ilvl="2" w:tplc="04090005" w:tentative="1">
+      <w:start w:val="1"/>
+      <w:numFmt w:val="bullet"/>
+      <w:lvlText w:val=""/>
+      <w:lvlJc w:val="left"/>
+      <w:pPr>
+        <w:ind w:left="2160" w:hanging="360"/>
+      </w:pPr>
+      <w:rPr>
+        <w:rFonts w:ascii="Wingdings" w:hAnsi="Wingdings" w:hint="default"/>
+      </w:rPr>
+    </w:lvl>
+    <w:lvl w:ilvl="3" w:tplc="04090001" w:tentative="1">
+      <w:start w:val="1"/>
+      <w:numFmt w:val="bullet"/>
+      <w:lvlText w:val=""/>
+      <w:lvlJc w:val="left"/>
+      <w:pPr>
+        <w:ind w:left="2880" w:hanging="360"/>
+      </w:pPr>
+      <w:rPr>
+        <w:rFonts w:ascii="Symbol" w:hAnsi="Symbol" w:hint="default"/>
+      </w:rPr>
+    </w:lvl>
+    <w:lvl w:ilvl="4" w:tplc="04090003" w:tentative="1">
+      <w:start w:val="1"/>
+      <w:numFmt w:val="bullet"/>
+      <w:lvlText w:val="o"/>
+      <w:lvlJc w:val="left"/>
+      <w:pPr>
+        <w:ind w:left="3600" w:hanging="360"/>
+      </w:pPr>
+      <w:rPr>
+        <w:rFonts w:ascii="Courier New" w:hAnsi="Courier New" w:hint="default"/>
+      </w:rPr>
+    </w:lvl>
+    <w:lvl w:ilvl="5" w:tplc="04090005" w:tentative="1">
+      <w:start w:val="1"/>
+      <w:numFmt w:val="bullet"/>
+      <w:lvlText w:val=""/>
+      <w:lvlJc w:val="left"/>
+      <w:pPr>
+        <w:ind w:left="4320" w:hanging="360"/>
+      </w:pPr>
+      <w:rPr>
+        <w:rFonts w:ascii="Wingdings" w:hAnsi="Wingdings" w:hint="default"/>
+      </w:rPr>
+    </w:lvl>
+    <w:lvl w:ilvl="6" w:tplc="04090001" w:tentative="1">
+      <w:start w:val="1"/>
+      <w:numFmt w:val="bullet"/>
+      <w:lvlText w:val=""/>
+      <w:lvlJc w:val="left"/>
+      <w:pPr>
+        <w:ind w:left="5040" w:hanging="360"/>
+      </w:pPr>
+      <w:rPr>
+        <w:rFonts w:ascii="Symbol" w:hAnsi="Symbol" w:hint="default"/>
+      </w:rPr>
+    </w:lvl>
+    <w:lvl w:ilvl="7" w:tplc="04090003" w:tentative="1">
+      <w:start w:val="1"/>
+      <w:numFmt w:val="bullet"/>
+      <w:lvlText w:val="o"/>
+      <w:lvlJc w:val="left"/>
+      <w:pPr>
+        <w:ind w:left="5760" w:hanging="360"/>
+      </w:pPr>
+      <w:rPr>
+        <w:rFonts w:ascii="Courier New" w:hAnsi="Courier New" w:hint="default"/>
+      </w:rPr>
+    </w:lvl>
+    <w:lvl w:ilvl="8" w:tplc="04090005" w:tentative="1">
+      <w:start w:val="1"/>
+      <w:numFmt w:val="bullet"/>
+      <w:lvlText w:val=""/>
+      <w:lvlJc w:val="left"/>
+      <w:pPr>
+        <w:ind w:left="6480" w:hanging="360"/>
+      </w:pPr>
+      <w:rPr>
+        <w:rFonts w:ascii="Wingdings" w:hAnsi="Wingdings" w:hint="default"/>
+      </w:rPr>
+    </w:lvl>
+  </w:abstractNum>
+  <w:abstractNum w:abstractNumId="8">
     <w:nsid w:val="737119AE"/>
     <w:multiLevelType w:val="hybridMultilevel"/>
     <w:tmpl w:val="D4D44A98"/>
@@ -2548,7 +3452,7 @@
       </w:pPr>
     </w:lvl>
   </w:abstractNum>
-  <w:abstractNum w:abstractNumId="8">
+  <w:abstractNum w:abstractNumId="9">
     <w:nsid w:val="77F24E24"/>
     <w:multiLevelType w:val="hybridMultilevel"/>
     <w:tmpl w:val="3732F6D6"/>
@@ -2635,10 +3539,10 @@
     </w:lvl>
   </w:abstractNum>
   <w:num w:numId="1">
-    <w:abstractNumId w:val="8"/>
+    <w:abstractNumId w:val="9"/>
   </w:num>
   <w:num w:numId="2">
-    <w:abstractNumId w:val="7"/>
+    <w:abstractNumId w:val="8"/>
   </w:num>
   <w:num w:numId="3">
     <w:abstractNumId w:val="5"/>
@@ -2660,6 +3564,9 @@
   </w:num>
   <w:num w:numId="9">
     <w:abstractNumId w:val="0"/>
+  </w:num>
+  <w:num w:numId="10">
+    <w:abstractNumId w:val="7"/>
   </w:num>
 </w:numbering>
 </file>
@@ -3795,7 +4702,7 @@
 </file>
 
 <file path=customXml/itemProps1.xml><?xml version="1.0" encoding="utf-8"?>
-<ds:datastoreItem xmlns:ds="http://schemas.openxmlformats.org/officeDocument/2006/customXml" ds:itemID="{CFB15CB4-1E57-AE4D-AEAF-E6422FCC75C1}">
+<ds:datastoreItem xmlns:ds="http://schemas.openxmlformats.org/officeDocument/2006/customXml" ds:itemID="{140B75C8-21B1-1F4F-8012-807FD08879E3}">
   <ds:schemaRefs>
     <ds:schemaRef ds:uri="http://schemas.openxmlformats.org/officeDocument/2006/bibliography"/>
   </ds:schemaRefs>

</xml_diff>